<commit_message>
updated gitignore & added jupyter notebook
</commit_message>
<xml_diff>
--- a/Synopsis Suicide Detection - Minor.docx
+++ b/Synopsis Suicide Detection - Minor.docx
@@ -499,6 +499,14 @@
           <w:sz w:val="28"/>
           <w:szCs w:val="24"/>
         </w:rPr>
+        <w:t>Mr.</w:t>
+      </w:r>
+      <w:r>
+        <w:rPr>
+          <w:rFonts w:ascii="Times New Roman" w:hAnsi="Times New Roman" w:cs="Times New Roman"/>
+          <w:sz w:val="28"/>
+          <w:szCs w:val="24"/>
+        </w:rPr>
         <w:t>Aditya Narayan Hati</w:t>
       </w:r>
     </w:p>
@@ -577,129 +585,602 @@
     </w:p>
     <w:p>
       <w:pPr>
+        <w:rPr>
+          <w:rFonts w:cstheme="minorHAnsi"/>
+          <w:b/>
+          <w:bCs/>
+          <w:sz w:val="40"/>
+          <w:szCs w:val="40"/>
+          <w:lang w:val="en-IN"/>
+        </w:rPr>
+      </w:pPr>
+      <w:r>
+        <w:rPr>
+          <w:rFonts w:cstheme="minorHAnsi"/>
+          <w:b/>
+          <w:bCs/>
+          <w:sz w:val="40"/>
+          <w:szCs w:val="40"/>
+          <w:lang w:val="en-IN"/>
+        </w:rPr>
+        <w:lastRenderedPageBreak/>
+        <w:t xml:space="preserve">                                                 </w:t>
+      </w:r>
+      <w:r>
+        <w:rPr>
+          <w:rFonts w:cstheme="minorHAnsi"/>
+          <w:b/>
+          <w:bCs/>
+          <w:sz w:val="40"/>
+          <w:szCs w:val="40"/>
+          <w:lang w:val="en-IN"/>
+        </w:rPr>
+        <w:t>I</w:t>
+      </w:r>
+      <w:r>
+        <w:rPr>
+          <w:rFonts w:cstheme="minorHAnsi"/>
+          <w:b/>
+          <w:bCs/>
+          <w:sz w:val="40"/>
+          <w:szCs w:val="40"/>
+          <w:lang w:val="en-IN"/>
+        </w:rPr>
+        <w:t>NDEX</w:t>
+      </w:r>
+    </w:p>
+    <w:p>
+      <w:pPr>
+        <w:rPr>
+          <w:rFonts w:cstheme="minorHAnsi"/>
+          <w:b/>
+          <w:bCs/>
+          <w:sz w:val="40"/>
+          <w:szCs w:val="40"/>
+          <w:lang w:val="en-IN"/>
+        </w:rPr>
+      </w:pPr>
+    </w:p>
+    <w:p>
+      <w:pPr>
+        <w:numPr>
+          <w:ilvl w:val="0"/>
+          <w:numId w:val="21"/>
+        </w:numPr>
+        <w:rPr>
+          <w:b/>
+          <w:bCs/>
+          <w:sz w:val="28"/>
+          <w:szCs w:val="28"/>
+          <w:lang w:val="en-IN"/>
+        </w:rPr>
+      </w:pPr>
+      <w:r>
+        <w:rPr>
+          <w:b/>
+          <w:bCs/>
+          <w:sz w:val="28"/>
+          <w:szCs w:val="28"/>
+          <w:lang w:val="en-IN"/>
+        </w:rPr>
+        <w:t>Title Page</w:t>
+      </w:r>
+    </w:p>
+    <w:p>
+      <w:pPr>
+        <w:numPr>
+          <w:ilvl w:val="0"/>
+          <w:numId w:val="21"/>
+        </w:numPr>
+        <w:rPr>
+          <w:b/>
+          <w:bCs/>
+          <w:sz w:val="28"/>
+          <w:szCs w:val="28"/>
+          <w:lang w:val="en-IN"/>
+        </w:rPr>
+      </w:pPr>
+      <w:r>
+        <w:rPr>
+          <w:b/>
+          <w:bCs/>
+          <w:sz w:val="28"/>
+          <w:szCs w:val="28"/>
+          <w:lang w:val="en-IN"/>
+        </w:rPr>
+        <w:t>Index</w:t>
+      </w:r>
+    </w:p>
+    <w:p>
+      <w:pPr>
+        <w:numPr>
+          <w:ilvl w:val="0"/>
+          <w:numId w:val="21"/>
+        </w:numPr>
+        <w:rPr>
+          <w:b/>
+          <w:bCs/>
+          <w:sz w:val="28"/>
+          <w:szCs w:val="28"/>
+          <w:lang w:val="en-IN"/>
+        </w:rPr>
+      </w:pPr>
+      <w:r>
+        <w:rPr>
+          <w:b/>
+          <w:bCs/>
+          <w:sz w:val="28"/>
+          <w:szCs w:val="28"/>
+          <w:lang w:val="en-IN"/>
+        </w:rPr>
+        <w:t>Introduction</w:t>
+      </w:r>
+    </w:p>
+    <w:p>
+      <w:pPr>
+        <w:numPr>
+          <w:ilvl w:val="0"/>
+          <w:numId w:val="21"/>
+        </w:numPr>
+        <w:rPr>
+          <w:b/>
+          <w:bCs/>
+          <w:sz w:val="28"/>
+          <w:szCs w:val="28"/>
+          <w:lang w:val="en-IN"/>
+        </w:rPr>
+      </w:pPr>
+      <w:r>
+        <w:rPr>
+          <w:b/>
+          <w:bCs/>
+          <w:sz w:val="28"/>
+          <w:szCs w:val="28"/>
+          <w:lang w:val="en-IN"/>
+        </w:rPr>
+        <w:t>Motivation</w:t>
+      </w:r>
+    </w:p>
+    <w:p>
+      <w:pPr>
+        <w:numPr>
+          <w:ilvl w:val="0"/>
+          <w:numId w:val="21"/>
+        </w:numPr>
+        <w:rPr>
+          <w:b/>
+          <w:bCs/>
+          <w:sz w:val="28"/>
+          <w:szCs w:val="28"/>
+          <w:lang w:val="en-IN"/>
+        </w:rPr>
+      </w:pPr>
+      <w:r>
+        <w:rPr>
+          <w:b/>
+          <w:bCs/>
+          <w:sz w:val="28"/>
+          <w:szCs w:val="28"/>
+          <w:lang w:val="en-IN"/>
+        </w:rPr>
+        <w:t>Problem Statement</w:t>
+      </w:r>
+    </w:p>
+    <w:p>
+      <w:pPr>
+        <w:numPr>
+          <w:ilvl w:val="1"/>
+          <w:numId w:val="21"/>
+        </w:numPr>
+        <w:rPr>
+          <w:b/>
+          <w:bCs/>
+          <w:sz w:val="28"/>
+          <w:szCs w:val="28"/>
+          <w:lang w:val="en-IN"/>
+        </w:rPr>
+      </w:pPr>
+      <w:r>
+        <w:rPr>
+          <w:b/>
+          <w:bCs/>
+          <w:sz w:val="28"/>
+          <w:szCs w:val="28"/>
+          <w:lang w:val="en-IN"/>
+        </w:rPr>
+        <w:t>Objectives</w:t>
+      </w:r>
+    </w:p>
+    <w:p>
+      <w:pPr>
+        <w:numPr>
+          <w:ilvl w:val="1"/>
+          <w:numId w:val="21"/>
+        </w:numPr>
+        <w:rPr>
+          <w:b/>
+          <w:bCs/>
+          <w:sz w:val="28"/>
+          <w:szCs w:val="28"/>
+          <w:lang w:val="en-IN"/>
+        </w:rPr>
+      </w:pPr>
+      <w:r>
+        <w:rPr>
+          <w:b/>
+          <w:bCs/>
+          <w:sz w:val="28"/>
+          <w:szCs w:val="28"/>
+          <w:lang w:val="en-IN"/>
+        </w:rPr>
+        <w:t>Pros &amp; Cons of Existing Methods</w:t>
+      </w:r>
+    </w:p>
+    <w:p>
+      <w:pPr>
+        <w:numPr>
+          <w:ilvl w:val="0"/>
+          <w:numId w:val="21"/>
+        </w:numPr>
+        <w:rPr>
+          <w:b/>
+          <w:bCs/>
+          <w:sz w:val="28"/>
+          <w:szCs w:val="28"/>
+          <w:lang w:val="en-IN"/>
+        </w:rPr>
+      </w:pPr>
+      <w:r>
+        <w:rPr>
+          <w:b/>
+          <w:bCs/>
+          <w:sz w:val="28"/>
+          <w:szCs w:val="28"/>
+          <w:lang w:val="en-IN"/>
+        </w:rPr>
+        <w:t>Methodology &amp; Planning of Work</w:t>
+      </w:r>
+    </w:p>
+    <w:p>
+      <w:pPr>
+        <w:numPr>
+          <w:ilvl w:val="1"/>
+          <w:numId w:val="21"/>
+        </w:numPr>
+        <w:rPr>
+          <w:b/>
+          <w:bCs/>
+          <w:sz w:val="28"/>
+          <w:szCs w:val="28"/>
+          <w:lang w:val="en-IN"/>
+        </w:rPr>
+      </w:pPr>
+      <w:r>
+        <w:rPr>
+          <w:b/>
+          <w:bCs/>
+          <w:sz w:val="28"/>
+          <w:szCs w:val="28"/>
+          <w:lang w:val="en-IN"/>
+        </w:rPr>
+        <w:t>Steps to Achieve Project Objectives</w:t>
+      </w:r>
+    </w:p>
+    <w:p>
+      <w:pPr>
+        <w:numPr>
+          <w:ilvl w:val="1"/>
+          <w:numId w:val="21"/>
+        </w:numPr>
+        <w:rPr>
+          <w:b/>
+          <w:bCs/>
+          <w:sz w:val="28"/>
+          <w:szCs w:val="28"/>
+          <w:lang w:val="en-IN"/>
+        </w:rPr>
+      </w:pPr>
+      <w:r>
+        <w:rPr>
+          <w:b/>
+          <w:bCs/>
+          <w:sz w:val="28"/>
+          <w:szCs w:val="28"/>
+          <w:lang w:val="en-IN"/>
+        </w:rPr>
+        <w:t>Gantt Chart Representation</w:t>
+      </w:r>
+    </w:p>
+    <w:p>
+      <w:pPr>
+        <w:numPr>
+          <w:ilvl w:val="0"/>
+          <w:numId w:val="21"/>
+        </w:numPr>
+        <w:rPr>
+          <w:b/>
+          <w:bCs/>
+          <w:sz w:val="28"/>
+          <w:szCs w:val="28"/>
+          <w:lang w:val="en-IN"/>
+        </w:rPr>
+      </w:pPr>
+      <w:r>
+        <w:rPr>
+          <w:b/>
+          <w:bCs/>
+          <w:sz w:val="28"/>
+          <w:szCs w:val="28"/>
+          <w:lang w:val="en-IN"/>
+        </w:rPr>
+        <w:t>Facilities Required</w:t>
+      </w:r>
+    </w:p>
+    <w:p>
+      <w:pPr>
+        <w:numPr>
+          <w:ilvl w:val="1"/>
+          <w:numId w:val="21"/>
+        </w:numPr>
+        <w:rPr>
+          <w:b/>
+          <w:bCs/>
+          <w:sz w:val="28"/>
+          <w:szCs w:val="28"/>
+          <w:lang w:val="en-IN"/>
+        </w:rPr>
+      </w:pPr>
+      <w:r>
+        <w:rPr>
+          <w:b/>
+          <w:bCs/>
+          <w:sz w:val="28"/>
+          <w:szCs w:val="28"/>
+          <w:lang w:val="en-IN"/>
+        </w:rPr>
+        <w:t>Software Requirements</w:t>
+      </w:r>
+    </w:p>
+    <w:p>
+      <w:pPr>
+        <w:numPr>
+          <w:ilvl w:val="1"/>
+          <w:numId w:val="21"/>
+        </w:numPr>
+        <w:rPr>
+          <w:b/>
+          <w:bCs/>
+          <w:sz w:val="28"/>
+          <w:szCs w:val="28"/>
+          <w:lang w:val="en-IN"/>
+        </w:rPr>
+      </w:pPr>
+      <w:r>
+        <w:rPr>
+          <w:b/>
+          <w:bCs/>
+          <w:sz w:val="28"/>
+          <w:szCs w:val="28"/>
+          <w:lang w:val="en-IN"/>
+        </w:rPr>
+        <w:t>Hardware Requirements</w:t>
+      </w:r>
+    </w:p>
+    <w:p>
+      <w:pPr>
+        <w:numPr>
+          <w:ilvl w:val="0"/>
+          <w:numId w:val="21"/>
+        </w:numPr>
+        <w:rPr>
+          <w:b/>
+          <w:bCs/>
+          <w:sz w:val="28"/>
+          <w:szCs w:val="28"/>
+          <w:lang w:val="en-IN"/>
+        </w:rPr>
+      </w:pPr>
+      <w:r>
+        <w:rPr>
+          <w:b/>
+          <w:bCs/>
+          <w:sz w:val="28"/>
+          <w:szCs w:val="28"/>
+          <w:lang w:val="en-IN"/>
+        </w:rPr>
+        <w:t>Bibliography &amp; References</w:t>
+      </w:r>
+    </w:p>
+    <w:p>
+      <w:pPr>
+        <w:rPr>
+          <w:b/>
+          <w:bCs/>
+          <w:sz w:val="40"/>
+          <w:szCs w:val="40"/>
+        </w:rPr>
+      </w:pPr>
+      <w:r>
+        <w:rPr>
+          <w:b/>
+          <w:bCs/>
+          <w:sz w:val="40"/>
+          <w:szCs w:val="40"/>
+        </w:rPr>
+        <w:br w:type="page"/>
+      </w:r>
+    </w:p>
+    <w:p>
+      <w:pPr>
+        <w:rPr>
+          <w:b/>
+          <w:bCs/>
+          <w:sz w:val="40"/>
+          <w:szCs w:val="40"/>
+        </w:rPr>
+      </w:pPr>
+    </w:p>
+    <w:p>
+      <w:pPr>
         <w:ind w:left="2798" w:right="2798"/>
         <w:jc w:val="center"/>
         <w:rPr>
           <w:b/>
+          <w:bCs/>
+          <w:sz w:val="36"/>
+          <w:szCs w:val="36"/>
+        </w:rPr>
+      </w:pPr>
+      <w:r>
+        <w:rPr>
+          <w:b/>
+          <w:spacing w:val="-2"/>
           <w:sz w:val="40"/>
         </w:rPr>
-      </w:pPr>
-      <w:r>
-        <w:rPr>
-          <w:b/>
-          <w:bCs/>
-          <w:sz w:val="40"/>
-          <w:szCs w:val="40"/>
-        </w:rPr>
-        <w:lastRenderedPageBreak/>
-        <w:t xml:space="preserve">                              </w:t>
-      </w:r>
-      <w:r>
-        <w:rPr>
-          <w:b/>
-          <w:spacing w:val="-2"/>
-          <w:sz w:val="40"/>
-          <w:u w:val="single"/>
-        </w:rPr>
-        <w:t>Synopsis</w:t>
-      </w:r>
-    </w:p>
-    <w:p>
-      <w:pPr>
-        <w:pStyle w:val="Heading2"/>
-        <w:numPr>
-          <w:ilvl w:val="0"/>
-          <w:numId w:val="9"/>
-        </w:numPr>
-        <w:tabs>
-          <w:tab w:val="left" w:pos="238"/>
-          <w:tab w:val="num" w:pos="720"/>
-        </w:tabs>
-        <w:spacing w:before="1"/>
-        <w:ind w:left="238" w:hanging="238"/>
-      </w:pPr>
-      <w:r>
-        <w:rPr>
-          <w:spacing w:val="-2"/>
-        </w:rPr>
-        <w:t>Introduction</w:t>
+        <w:t xml:space="preserve">  </w:t>
+      </w:r>
+      <w:r>
+        <w:rPr>
+          <w:b/>
+          <w:bCs/>
+          <w:spacing w:val="-2"/>
+          <w:sz w:val="36"/>
+          <w:szCs w:val="36"/>
+        </w:rPr>
+        <w:t>I</w:t>
+      </w:r>
+      <w:r>
+        <w:rPr>
+          <w:b/>
+          <w:bCs/>
+          <w:spacing w:val="-2"/>
+          <w:sz w:val="36"/>
+          <w:szCs w:val="36"/>
+        </w:rPr>
+        <w:t>NTRODUCTION</w:t>
       </w:r>
     </w:p>
     <w:p>
       <w:pPr>
         <w:pStyle w:val="NormalWeb"/>
         <w:ind w:left="239"/>
-      </w:pPr>
-      <w:r>
+        <w:rPr>
+          <w:sz w:val="28"/>
+          <w:szCs w:val="28"/>
+        </w:rPr>
+      </w:pPr>
+      <w:r>
+        <w:rPr>
+          <w:sz w:val="28"/>
+          <w:szCs w:val="28"/>
+        </w:rPr>
         <w:t xml:space="preserve">Suicide is a major global concern, with millions of individuals suffering from mental health issues that may lead to self-harm. Identifying suicidal tendencies at an early stage is crucial for timely intervention. This project focuses on developing a </w:t>
       </w:r>
       <w:r>
         <w:rPr>
           <w:rStyle w:val="Strong"/>
+          <w:sz w:val="28"/>
+          <w:szCs w:val="28"/>
         </w:rPr>
         <w:t>Suicide Detection Chatbot</w:t>
       </w:r>
       <w:r>
+        <w:rPr>
+          <w:sz w:val="28"/>
+          <w:szCs w:val="28"/>
+        </w:rPr>
         <w:t xml:space="preserve"> that predicts whether a person is suicidal or not based on textual input. The chatbot utilizes </w:t>
       </w:r>
       <w:r>
         <w:rPr>
           <w:rStyle w:val="Strong"/>
+          <w:sz w:val="28"/>
+          <w:szCs w:val="28"/>
         </w:rPr>
         <w:t>Deep Learning</w:t>
       </w:r>
       <w:r>
-        <w:t xml:space="preserve"> techniques to anal</w:t>
-      </w:r>
-      <w:r>
-        <w:t>yse</w:t>
-      </w:r>
-      <w:r>
-        <w:t xml:space="preserve"> and classify conversations, enabling proactive support for at-risk individuals.</w:t>
+        <w:rPr>
+          <w:sz w:val="28"/>
+          <w:szCs w:val="28"/>
+        </w:rPr>
+        <w:t xml:space="preserve"> techniques to analyse and classify conversations, enabling proactive support for at-risk individuals.</w:t>
       </w:r>
     </w:p>
     <w:p>
       <w:pPr>
         <w:pStyle w:val="NormalWeb"/>
         <w:ind w:left="239"/>
-      </w:pPr>
-      <w:r>
+        <w:rPr>
+          <w:sz w:val="28"/>
+          <w:szCs w:val="28"/>
+        </w:rPr>
+      </w:pPr>
+      <w:r>
+        <w:rPr>
+          <w:sz w:val="28"/>
+          <w:szCs w:val="28"/>
+        </w:rPr>
         <w:t xml:space="preserve">The chatbot is trained using a dataset from </w:t>
       </w:r>
       <w:r>
         <w:rPr>
           <w:rStyle w:val="Strong"/>
+          <w:sz w:val="28"/>
+          <w:szCs w:val="28"/>
         </w:rPr>
         <w:t>Kaggle</w:t>
       </w:r>
       <w:r>
+        <w:rPr>
+          <w:sz w:val="28"/>
+          <w:szCs w:val="28"/>
+        </w:rPr>
         <w:t xml:space="preserve"> that contains real-life conversations from individuals exhibiting suicidal tendencies. By leveraging </w:t>
       </w:r>
       <w:r>
         <w:rPr>
           <w:rStyle w:val="Strong"/>
+          <w:sz w:val="28"/>
+          <w:szCs w:val="28"/>
         </w:rPr>
         <w:t>Natural Language Processing (NLP)</w:t>
       </w:r>
       <w:r>
+        <w:rPr>
+          <w:sz w:val="28"/>
+          <w:szCs w:val="28"/>
+        </w:rPr>
         <w:t xml:space="preserve"> and </w:t>
       </w:r>
       <w:r>
         <w:rPr>
           <w:rStyle w:val="Strong"/>
+          <w:sz w:val="28"/>
+          <w:szCs w:val="28"/>
         </w:rPr>
         <w:t>Machine Learning (ML)</w:t>
       </w:r>
       <w:r>
+        <w:rPr>
+          <w:sz w:val="28"/>
+          <w:szCs w:val="28"/>
+        </w:rPr>
         <w:t xml:space="preserve"> models, the chatbot can effectively detect distress signals and suggest appropriate intervention strategies. The chatbot is designed to be deployed as a </w:t>
       </w:r>
       <w:r>
         <w:rPr>
           <w:rStyle w:val="Strong"/>
+          <w:sz w:val="28"/>
+          <w:szCs w:val="28"/>
         </w:rPr>
         <w:t>web-based application</w:t>
       </w:r>
       <w:r>
+        <w:rPr>
+          <w:sz w:val="28"/>
+          <w:szCs w:val="28"/>
+        </w:rPr>
         <w:t>, making it easily accessible to users.</w:t>
       </w:r>
     </w:p>
@@ -710,21 +1191,37 @@
           <w:tab w:val="left" w:pos="238"/>
         </w:tabs>
         <w:ind w:left="-1" w:firstLine="0"/>
-        <w:rPr>
-          <w:spacing w:val="-2"/>
-        </w:rPr>
-      </w:pPr>
-      <w:r>
-        <w:rPr>
-          <w:spacing w:val="-2"/>
-        </w:rPr>
-        <w:t xml:space="preserve">2. </w:t>
-      </w:r>
-      <w:r>
-        <w:rPr>
-          <w:spacing w:val="-2"/>
-        </w:rPr>
-        <w:t>Motivation</w:t>
+        <w:jc w:val="center"/>
+        <w:rPr>
+          <w:rFonts w:asciiTheme="minorHAnsi" w:hAnsiTheme="minorHAnsi" w:cstheme="minorHAnsi"/>
+          <w:spacing w:val="-2"/>
+          <w:sz w:val="36"/>
+          <w:szCs w:val="36"/>
+        </w:rPr>
+      </w:pPr>
+      <w:r>
+        <w:rPr>
+          <w:spacing w:val="-2"/>
+        </w:rPr>
+        <w:t xml:space="preserve"> </w:t>
+      </w:r>
+      <w:r>
+        <w:rPr>
+          <w:rFonts w:asciiTheme="minorHAnsi" w:hAnsiTheme="minorHAnsi" w:cstheme="minorHAnsi"/>
+          <w:spacing w:val="-2"/>
+          <w:sz w:val="36"/>
+          <w:szCs w:val="36"/>
+        </w:rPr>
+        <w:t>M</w:t>
+      </w:r>
+      <w:r>
+        <w:rPr>
+          <w:rFonts w:asciiTheme="minorHAnsi" w:hAnsiTheme="minorHAnsi" w:cstheme="minorHAnsi"/>
+          <w:spacing w:val="-2"/>
+          <w:sz w:val="36"/>
+          <w:szCs w:val="36"/>
+        </w:rPr>
+        <w:t>OTIVATION</w:t>
       </w:r>
     </w:p>
     <w:p>
@@ -733,195 +1230,200 @@
         <w:tabs>
           <w:tab w:val="left" w:pos="238"/>
         </w:tabs>
+        <w:ind w:left="-1" w:firstLine="0"/>
+        <w:jc w:val="center"/>
+        <w:rPr>
+          <w:rFonts w:asciiTheme="minorHAnsi" w:hAnsiTheme="minorHAnsi" w:cstheme="minorHAnsi"/>
+          <w:spacing w:val="-2"/>
+          <w:sz w:val="36"/>
+          <w:szCs w:val="36"/>
+        </w:rPr>
+      </w:pPr>
+    </w:p>
+    <w:p>
+      <w:pPr>
+        <w:pStyle w:val="Heading2"/>
+        <w:tabs>
+          <w:tab w:val="left" w:pos="238"/>
+        </w:tabs>
         <w:ind w:left="-1"/>
         <w:rPr>
           <w:b w:val="0"/>
           <w:bCs w:val="0"/>
           <w:spacing w:val="-2"/>
-          <w:lang w:val="en-IN"/>
-        </w:rPr>
-      </w:pPr>
-      <w:r>
-        <w:rPr>
-          <w:b w:val="0"/>
-          <w:bCs w:val="0"/>
-          <w:spacing w:val="-2"/>
-          <w:lang w:val="en-IN"/>
+          <w:sz w:val="28"/>
+          <w:szCs w:val="28"/>
+          <w:lang w:val="en-IN"/>
+        </w:rPr>
+      </w:pPr>
+      <w:r>
+        <w:rPr>
+          <w:b w:val="0"/>
+          <w:bCs w:val="0"/>
+          <w:spacing w:val="-2"/>
+          <w:sz w:val="28"/>
+          <w:szCs w:val="28"/>
+          <w:lang w:val="en-IN"/>
+        </w:rPr>
+        <w:t xml:space="preserve">      The rise in suicide rates, particularly among young individuals, necessitates the development of intelligent systems for early detection and intervention. Many people hesitate to seek help due to stigma and societal pressure. A chatbot provides a non-judgmental, accessible, and anonymous platform to detect distress signals and encourage individuals to seek professional help.</w:t>
+      </w:r>
+    </w:p>
+    <w:p>
+      <w:pPr>
+        <w:pStyle w:val="Heading2"/>
+        <w:tabs>
+          <w:tab w:val="left" w:pos="238"/>
+        </w:tabs>
+        <w:ind w:left="-1"/>
+        <w:rPr>
+          <w:b w:val="0"/>
+          <w:bCs w:val="0"/>
+          <w:spacing w:val="-2"/>
+          <w:sz w:val="28"/>
+          <w:szCs w:val="28"/>
+          <w:lang w:val="en-IN"/>
+        </w:rPr>
+      </w:pPr>
+      <w:r>
+        <w:rPr>
+          <w:b w:val="0"/>
+          <w:bCs w:val="0"/>
+          <w:spacing w:val="-2"/>
+          <w:sz w:val="28"/>
+          <w:szCs w:val="28"/>
+          <w:lang w:val="en-IN"/>
+        </w:rPr>
+        <w:t xml:space="preserve">     </w:t>
+      </w:r>
+    </w:p>
+    <w:p>
+      <w:pPr>
+        <w:pStyle w:val="Heading2"/>
+        <w:tabs>
+          <w:tab w:val="left" w:pos="238"/>
+        </w:tabs>
+        <w:ind w:left="-1"/>
+        <w:rPr>
+          <w:b w:val="0"/>
+          <w:bCs w:val="0"/>
+          <w:spacing w:val="-2"/>
+          <w:sz w:val="28"/>
+          <w:szCs w:val="28"/>
+          <w:lang w:val="en-IN"/>
+        </w:rPr>
+      </w:pPr>
+      <w:r>
+        <w:rPr>
+          <w:b w:val="0"/>
+          <w:bCs w:val="0"/>
+          <w:spacing w:val="-2"/>
+          <w:sz w:val="28"/>
+          <w:szCs w:val="28"/>
+          <w:lang w:val="en-IN"/>
+        </w:rPr>
+        <w:t xml:space="preserve">      Additionally, existing psychological assessments and helpline services are not scalable to handle the growing number of individuals who require assistance. A chatbot-based solution can address this gap by providing real-time analysis and immediate recommendations, making it a valuable tool in suicide prevention efforts</w:t>
+      </w:r>
+    </w:p>
+    <w:p>
+      <w:pPr>
+        <w:pStyle w:val="Heading2"/>
+        <w:tabs>
+          <w:tab w:val="left" w:pos="238"/>
+        </w:tabs>
+        <w:ind w:left="-1"/>
+        <w:rPr>
+          <w:rFonts w:asciiTheme="minorHAnsi" w:hAnsiTheme="minorHAnsi" w:cstheme="minorHAnsi"/>
+          <w:b w:val="0"/>
+          <w:bCs w:val="0"/>
+          <w:spacing w:val="-2"/>
+          <w:lang w:val="en-IN"/>
+        </w:rPr>
+      </w:pPr>
+      <w:r>
+        <w:rPr>
+          <w:b w:val="0"/>
+          <w:bCs w:val="0"/>
+          <w:spacing w:val="-2"/>
+          <w:lang w:val="en-IN"/>
+        </w:rPr>
+        <w:t xml:space="preserve">   </w:t>
+      </w:r>
+    </w:p>
+    <w:p>
+      <w:pPr>
+        <w:pStyle w:val="Heading2"/>
+        <w:tabs>
+          <w:tab w:val="left" w:pos="238"/>
+        </w:tabs>
+        <w:ind w:left="-1"/>
+        <w:jc w:val="center"/>
+        <w:rPr>
+          <w:rFonts w:asciiTheme="minorHAnsi" w:hAnsiTheme="minorHAnsi" w:cstheme="minorHAnsi"/>
+          <w:spacing w:val="-2"/>
+          <w:sz w:val="32"/>
+          <w:szCs w:val="32"/>
+        </w:rPr>
+      </w:pPr>
+      <w:r>
+        <w:rPr>
+          <w:rFonts w:asciiTheme="minorHAnsi" w:hAnsiTheme="minorHAnsi" w:cstheme="minorHAnsi"/>
+          <w:sz w:val="32"/>
+          <w:szCs w:val="32"/>
+        </w:rPr>
+        <w:t xml:space="preserve">        </w:t>
+      </w:r>
+      <w:r>
+        <w:rPr>
+          <w:rFonts w:asciiTheme="minorHAnsi" w:hAnsiTheme="minorHAnsi" w:cstheme="minorHAnsi"/>
+          <w:sz w:val="32"/>
+          <w:szCs w:val="32"/>
+        </w:rPr>
+        <w:t>PROBLEM STATEMENT</w:t>
+      </w:r>
+    </w:p>
+    <w:p>
+      <w:pPr>
+        <w:pStyle w:val="Heading2"/>
+        <w:tabs>
+          <w:tab w:val="left" w:pos="238"/>
+        </w:tabs>
+        <w:ind w:left="-1"/>
+        <w:rPr>
+          <w:spacing w:val="-2"/>
+        </w:rPr>
+      </w:pPr>
+      <w:r>
+        <w:rPr>
+          <w:spacing w:val="-2"/>
+        </w:rPr>
+        <w:t xml:space="preserve">       </w:t>
+      </w:r>
+    </w:p>
+    <w:p>
+      <w:pPr>
+        <w:pStyle w:val="Heading2"/>
+        <w:tabs>
+          <w:tab w:val="left" w:pos="238"/>
+        </w:tabs>
+        <w:ind w:left="-1"/>
+        <w:rPr>
+          <w:spacing w:val="-2"/>
+          <w:sz w:val="28"/>
+          <w:szCs w:val="28"/>
+          <w:lang w:val="en-IN"/>
+        </w:rPr>
+      </w:pPr>
+      <w:r>
+        <w:rPr>
+          <w:spacing w:val="-2"/>
         </w:rPr>
         <w:t xml:space="preserve">      </w:t>
       </w:r>
       <w:r>
         <w:rPr>
-          <w:b w:val="0"/>
-          <w:bCs w:val="0"/>
-          <w:spacing w:val="-2"/>
-          <w:lang w:val="en-IN"/>
-        </w:rPr>
-        <w:t>The rise in suicide rates, particularly among young individuals, necessitates the development of intelligent systems for early detection and intervention. Many people hesitate to seek help due to stigma and societal pressure. A chatbot provides a non-judgmental, accessible, and anonymous platform to detect distress signals and encourage individuals to seek professional help.</w:t>
-      </w:r>
-    </w:p>
-    <w:p>
-      <w:pPr>
-        <w:pStyle w:val="Heading2"/>
-        <w:tabs>
-          <w:tab w:val="left" w:pos="238"/>
-        </w:tabs>
-        <w:ind w:left="-1"/>
-        <w:rPr>
-          <w:b w:val="0"/>
-          <w:bCs w:val="0"/>
-          <w:spacing w:val="-2"/>
-          <w:lang w:val="en-IN"/>
-        </w:rPr>
-      </w:pPr>
-      <w:r>
-        <w:rPr>
-          <w:b w:val="0"/>
-          <w:bCs w:val="0"/>
-          <w:spacing w:val="-2"/>
-          <w:lang w:val="en-IN"/>
-        </w:rPr>
-        <w:t xml:space="preserve">     </w:t>
-      </w:r>
-    </w:p>
-    <w:p>
-      <w:pPr>
-        <w:pStyle w:val="Heading2"/>
-        <w:tabs>
-          <w:tab w:val="left" w:pos="238"/>
-        </w:tabs>
-        <w:ind w:left="-1"/>
-        <w:rPr>
-          <w:b w:val="0"/>
-          <w:bCs w:val="0"/>
-          <w:spacing w:val="-2"/>
-          <w:lang w:val="en-IN"/>
-        </w:rPr>
-      </w:pPr>
-      <w:r>
-        <w:rPr>
-          <w:b w:val="0"/>
-          <w:bCs w:val="0"/>
-          <w:spacing w:val="-2"/>
-          <w:lang w:val="en-IN"/>
-        </w:rPr>
-        <w:t xml:space="preserve">      </w:t>
-      </w:r>
-      <w:r>
-        <w:rPr>
-          <w:b w:val="0"/>
-          <w:bCs w:val="0"/>
-          <w:spacing w:val="-2"/>
-          <w:lang w:val="en-IN"/>
-        </w:rPr>
-        <w:t>Additionally, existing psychological assessments and helpline services are not scalable to handle the growing number of individuals who require assistance. A chatbot-based solution can address this gap by providing real-time analysis and immediate recommendations, making it a valuable tool in suicide prevention efforts</w:t>
-      </w:r>
-    </w:p>
-    <w:p>
-      <w:pPr>
-        <w:pStyle w:val="Heading2"/>
-        <w:tabs>
-          <w:tab w:val="left" w:pos="238"/>
-        </w:tabs>
-        <w:ind w:left="-1"/>
-        <w:rPr>
-          <w:b w:val="0"/>
-          <w:bCs w:val="0"/>
-          <w:spacing w:val="-2"/>
-          <w:lang w:val="en-IN"/>
-        </w:rPr>
-      </w:pPr>
-      <w:r>
-        <w:rPr>
-          <w:b w:val="0"/>
-          <w:bCs w:val="0"/>
-          <w:spacing w:val="-2"/>
-          <w:lang w:val="en-IN"/>
-        </w:rPr>
-        <w:t xml:space="preserve">   </w:t>
-      </w:r>
-    </w:p>
-    <w:p>
-      <w:pPr>
-        <w:pStyle w:val="Heading2"/>
-        <w:tabs>
-          <w:tab w:val="left" w:pos="238"/>
-        </w:tabs>
-        <w:ind w:left="-1"/>
-        <w:rPr>
-          <w:spacing w:val="-2"/>
-        </w:rPr>
-      </w:pPr>
-      <w:r>
-        <w:rPr>
-          <w:b w:val="0"/>
-          <w:bCs w:val="0"/>
-          <w:spacing w:val="-2"/>
-          <w:lang w:val="en-IN"/>
-        </w:rPr>
-        <w:t xml:space="preserve">      3.</w:t>
-      </w:r>
-      <w:r>
-        <w:t>Project</w:t>
-      </w:r>
-      <w:r>
-        <w:rPr>
-          <w:spacing w:val="-11"/>
-        </w:rPr>
-        <w:t xml:space="preserve"> </w:t>
-      </w:r>
-      <w:r>
-        <w:rPr>
-          <w:spacing w:val="-2"/>
-        </w:rPr>
-        <w:t>Objectives</w:t>
-      </w:r>
-      <w:r>
-        <w:rPr>
-          <w:spacing w:val="-2"/>
-        </w:rPr>
-        <w:t xml:space="preserve"> </w:t>
-      </w:r>
-    </w:p>
-    <w:p>
-      <w:pPr>
-        <w:pStyle w:val="Heading2"/>
-        <w:tabs>
-          <w:tab w:val="left" w:pos="238"/>
-        </w:tabs>
-        <w:ind w:left="-1"/>
-        <w:rPr>
-          <w:spacing w:val="-2"/>
-        </w:rPr>
-      </w:pPr>
-      <w:r>
-        <w:rPr>
-          <w:spacing w:val="-2"/>
-        </w:rPr>
-        <w:t xml:space="preserve">       </w:t>
-      </w:r>
-    </w:p>
-    <w:p>
-      <w:pPr>
-        <w:pStyle w:val="Heading2"/>
-        <w:tabs>
-          <w:tab w:val="left" w:pos="238"/>
-        </w:tabs>
-        <w:ind w:left="-1"/>
-        <w:rPr>
-          <w:spacing w:val="-2"/>
-          <w:lang w:val="en-IN"/>
-        </w:rPr>
-      </w:pPr>
-      <w:r>
-        <w:rPr>
-          <w:spacing w:val="-2"/>
-        </w:rPr>
-        <w:t xml:space="preserve">      </w:t>
-      </w:r>
-      <w:r>
-        <w:rPr>
-          <w:spacing w:val="-2"/>
+          <w:spacing w:val="-2"/>
+          <w:sz w:val="28"/>
+          <w:szCs w:val="28"/>
           <w:lang w:val="en-IN"/>
         </w:rPr>
         <w:t>Objectives:</w:t>
@@ -941,14 +1443,18 @@
           <w:b w:val="0"/>
           <w:bCs w:val="0"/>
           <w:spacing w:val="-2"/>
-          <w:lang w:val="en-IN"/>
-        </w:rPr>
-      </w:pPr>
-      <w:r>
-        <w:rPr>
-          <w:b w:val="0"/>
-          <w:bCs w:val="0"/>
-          <w:spacing w:val="-2"/>
+          <w:sz w:val="28"/>
+          <w:szCs w:val="28"/>
+          <w:lang w:val="en-IN"/>
+        </w:rPr>
+      </w:pPr>
+      <w:r>
+        <w:rPr>
+          <w:b w:val="0"/>
+          <w:bCs w:val="0"/>
+          <w:spacing w:val="-2"/>
+          <w:sz w:val="28"/>
+          <w:szCs w:val="28"/>
           <w:lang w:val="en-IN"/>
         </w:rPr>
         <w:t>To develop a chatbot capable of detecting suicidal tendencies through textual interactions.</w:t>
@@ -968,14 +1474,18 @@
           <w:b w:val="0"/>
           <w:bCs w:val="0"/>
           <w:spacing w:val="-2"/>
-          <w:lang w:val="en-IN"/>
-        </w:rPr>
-      </w:pPr>
-      <w:r>
-        <w:rPr>
-          <w:b w:val="0"/>
-          <w:bCs w:val="0"/>
-          <w:spacing w:val="-2"/>
+          <w:sz w:val="28"/>
+          <w:szCs w:val="28"/>
+          <w:lang w:val="en-IN"/>
+        </w:rPr>
+      </w:pPr>
+      <w:r>
+        <w:rPr>
+          <w:b w:val="0"/>
+          <w:bCs w:val="0"/>
+          <w:spacing w:val="-2"/>
+          <w:sz w:val="28"/>
+          <w:szCs w:val="28"/>
           <w:lang w:val="en-IN"/>
         </w:rPr>
         <w:t xml:space="preserve">To train a deep learning model using the dataset available on </w:t>
@@ -987,6 +1497,8 @@
             <w:b w:val="0"/>
             <w:bCs w:val="0"/>
             <w:spacing w:val="-2"/>
+            <w:sz w:val="28"/>
+            <w:szCs w:val="28"/>
             <w:lang w:val="en-IN"/>
           </w:rPr>
           <w:t>Kaggle</w:t>
@@ -997,6 +1509,8 @@
           <w:b w:val="0"/>
           <w:bCs w:val="0"/>
           <w:spacing w:val="-2"/>
+          <w:sz w:val="28"/>
+          <w:szCs w:val="28"/>
           <w:lang w:val="en-IN"/>
         </w:rPr>
         <w:t>.</w:t>
@@ -1016,14 +1530,18 @@
           <w:b w:val="0"/>
           <w:bCs w:val="0"/>
           <w:spacing w:val="-2"/>
-          <w:lang w:val="en-IN"/>
-        </w:rPr>
-      </w:pPr>
-      <w:r>
-        <w:rPr>
-          <w:b w:val="0"/>
-          <w:bCs w:val="0"/>
-          <w:spacing w:val="-2"/>
+          <w:sz w:val="28"/>
+          <w:szCs w:val="28"/>
+          <w:lang w:val="en-IN"/>
+        </w:rPr>
+      </w:pPr>
+      <w:r>
+        <w:rPr>
+          <w:b w:val="0"/>
+          <w:bCs w:val="0"/>
+          <w:spacing w:val="-2"/>
+          <w:sz w:val="28"/>
+          <w:szCs w:val="28"/>
           <w:lang w:val="en-IN"/>
         </w:rPr>
         <w:t>To implement a user-friendly interface for real-time interaction.</w:t>
@@ -1043,16 +1561,21 @@
           <w:b w:val="0"/>
           <w:bCs w:val="0"/>
           <w:spacing w:val="-2"/>
-          <w:lang w:val="en-IN"/>
-        </w:rPr>
-      </w:pPr>
-      <w:r>
-        <w:rPr>
-          <w:b w:val="0"/>
-          <w:bCs w:val="0"/>
-          <w:spacing w:val="-2"/>
-          <w:lang w:val="en-IN"/>
-        </w:rPr>
+          <w:sz w:val="28"/>
+          <w:szCs w:val="28"/>
+          <w:lang w:val="en-IN"/>
+        </w:rPr>
+      </w:pPr>
+      <w:r>
+        <w:rPr>
+          <w:b w:val="0"/>
+          <w:bCs w:val="0"/>
+          <w:spacing w:val="-2"/>
+          <w:sz w:val="28"/>
+          <w:szCs w:val="28"/>
+          <w:lang w:val="en-IN"/>
+        </w:rPr>
+        <w:lastRenderedPageBreak/>
         <w:t>To ensure privacy and anonymity while maintaining accuracy in detection.</w:t>
       </w:r>
     </w:p>
@@ -1070,44 +1593,76 @@
           <w:b w:val="0"/>
           <w:bCs w:val="0"/>
           <w:spacing w:val="-2"/>
-          <w:lang w:val="en-IN"/>
-        </w:rPr>
-      </w:pPr>
-      <w:r>
-        <w:rPr>
-          <w:b w:val="0"/>
-          <w:bCs w:val="0"/>
-          <w:spacing w:val="-2"/>
-          <w:lang w:val="en-IN"/>
-        </w:rPr>
-        <w:t>To integrate the chatbot with crisis helplines for immediate human intervention when necessary.</w:t>
+          <w:sz w:val="28"/>
+          <w:szCs w:val="28"/>
+          <w:lang w:val="en-IN"/>
+        </w:rPr>
+      </w:pPr>
+      <w:r>
+        <w:rPr>
+          <w:b w:val="0"/>
+          <w:bCs w:val="0"/>
+          <w:spacing w:val="-2"/>
+          <w:sz w:val="28"/>
+          <w:szCs w:val="28"/>
+          <w:lang w:val="en-IN"/>
+        </w:rPr>
+        <w:t>To integrate the chatbot with crisis helplines for immediate human</w:t>
       </w:r>
     </w:p>
     <w:p>
       <w:pPr>
         <w:pStyle w:val="Heading2"/>
+        <w:numPr>
+          <w:ilvl w:val="0"/>
+          <w:numId w:val="13"/>
+        </w:numPr>
         <w:tabs>
           <w:tab w:val="left" w:pos="238"/>
         </w:tabs>
+        <w:rPr>
+          <w:b w:val="0"/>
+          <w:bCs w:val="0"/>
+          <w:spacing w:val="-2"/>
+          <w:sz w:val="28"/>
+          <w:szCs w:val="28"/>
+          <w:lang w:val="en-IN"/>
+        </w:rPr>
+      </w:pPr>
+      <w:r>
+        <w:rPr>
+          <w:b w:val="0"/>
+          <w:bCs w:val="0"/>
+          <w:spacing w:val="-2"/>
+          <w:sz w:val="28"/>
+          <w:szCs w:val="28"/>
+          <w:lang w:val="en-IN"/>
+        </w:rPr>
+        <w:t>intervention when necessary.</w:t>
+      </w:r>
+    </w:p>
+    <w:p>
+      <w:pPr>
+        <w:pStyle w:val="Heading2"/>
+        <w:tabs>
+          <w:tab w:val="left" w:pos="238"/>
+        </w:tabs>
         <w:ind w:left="-1"/>
         <w:rPr>
           <w:spacing w:val="-2"/>
-          <w:lang w:val="en-IN"/>
-        </w:rPr>
-      </w:pPr>
-      <w:r>
-        <w:rPr>
-          <w:spacing w:val="-2"/>
-          <w:lang w:val="en-IN"/>
-        </w:rPr>
-        <w:t xml:space="preserve">      </w:t>
-      </w:r>
-      <w:r>
-        <w:rPr>
-          <w:spacing w:val="-2"/>
-          <w:lang w:val="en-IN"/>
-        </w:rPr>
-        <w:t>Pros &amp; Cons of Existing Methods:</w:t>
+          <w:sz w:val="28"/>
+          <w:szCs w:val="28"/>
+          <w:lang w:val="en-IN"/>
+        </w:rPr>
+      </w:pPr>
+      <w:r>
+        <w:rPr>
+          <w:spacing w:val="-2"/>
+          <w:sz w:val="28"/>
+          <w:szCs w:val="28"/>
+          <w:lang w:val="en-IN"/>
+        </w:rPr>
+        <w:t xml:space="preserve">    </w:t>
       </w:r>
     </w:p>
     <w:p>
@@ -1125,13 +1680,66 @@
       <w:r>
         <w:rPr>
           <w:spacing w:val="-2"/>
-          <w:lang w:val="en-IN"/>
-        </w:rPr>
-        <w:t xml:space="preserve">      </w:t>
-      </w:r>
-      <w:r>
-        <w:rPr>
-          <w:spacing w:val="-2"/>
+          <w:sz w:val="28"/>
+          <w:szCs w:val="28"/>
+          <w:lang w:val="en-IN"/>
+        </w:rPr>
+        <w:t xml:space="preserve">  Pros &amp; Cons of Existing Methods</w:t>
+      </w:r>
+      <w:r>
+        <w:rPr>
+          <w:spacing w:val="-2"/>
+          <w:lang w:val="en-IN"/>
+        </w:rPr>
+        <w:t>:</w:t>
+      </w:r>
+    </w:p>
+    <w:p>
+      <w:pPr>
+        <w:pStyle w:val="Heading2"/>
+        <w:tabs>
+          <w:tab w:val="left" w:pos="238"/>
+        </w:tabs>
+        <w:ind w:left="-1"/>
+        <w:rPr>
+          <w:spacing w:val="-2"/>
+          <w:lang w:val="en-IN"/>
+        </w:rPr>
+      </w:pPr>
+      <w:r>
+        <w:rPr>
+          <w:spacing w:val="-2"/>
+          <w:lang w:val="en-IN"/>
+        </w:rPr>
+        <w:t xml:space="preserve">    </w:t>
+      </w:r>
+    </w:p>
+    <w:p>
+      <w:pPr>
+        <w:pStyle w:val="Heading2"/>
+        <w:tabs>
+          <w:tab w:val="left" w:pos="238"/>
+        </w:tabs>
+        <w:ind w:left="-1"/>
+        <w:rPr>
+          <w:spacing w:val="-2"/>
+          <w:sz w:val="28"/>
+          <w:szCs w:val="28"/>
+          <w:lang w:val="en-IN"/>
+        </w:rPr>
+      </w:pPr>
+      <w:r>
+        <w:rPr>
+          <w:spacing w:val="-2"/>
+          <w:lang w:val="en-IN"/>
+        </w:rPr>
+        <w:t xml:space="preserve">  </w:t>
+      </w:r>
+      <w:r>
+        <w:rPr>
+          <w:spacing w:val="-2"/>
+          <w:sz w:val="28"/>
+          <w:szCs w:val="28"/>
           <w:lang w:val="en-IN"/>
         </w:rPr>
         <w:t>Existing Methods:</w:t>
@@ -1151,14 +1759,18 @@
           <w:b w:val="0"/>
           <w:bCs w:val="0"/>
           <w:spacing w:val="-2"/>
-          <w:lang w:val="en-IN"/>
-        </w:rPr>
-      </w:pPr>
-      <w:r>
-        <w:rPr>
-          <w:b w:val="0"/>
-          <w:bCs w:val="0"/>
-          <w:spacing w:val="-2"/>
+          <w:sz w:val="28"/>
+          <w:szCs w:val="28"/>
+          <w:lang w:val="en-IN"/>
+        </w:rPr>
+      </w:pPr>
+      <w:r>
+        <w:rPr>
+          <w:b w:val="0"/>
+          <w:bCs w:val="0"/>
+          <w:spacing w:val="-2"/>
+          <w:sz w:val="28"/>
+          <w:szCs w:val="28"/>
           <w:lang w:val="en-IN"/>
         </w:rPr>
         <w:t>Traditional surveys and psychological evaluations.</w:t>
@@ -1178,14 +1790,18 @@
           <w:b w:val="0"/>
           <w:bCs w:val="0"/>
           <w:spacing w:val="-2"/>
-          <w:lang w:val="en-IN"/>
-        </w:rPr>
-      </w:pPr>
-      <w:r>
-        <w:rPr>
-          <w:b w:val="0"/>
-          <w:bCs w:val="0"/>
-          <w:spacing w:val="-2"/>
+          <w:sz w:val="28"/>
+          <w:szCs w:val="28"/>
+          <w:lang w:val="en-IN"/>
+        </w:rPr>
+      </w:pPr>
+      <w:r>
+        <w:rPr>
+          <w:b w:val="0"/>
+          <w:bCs w:val="0"/>
+          <w:spacing w:val="-2"/>
+          <w:sz w:val="28"/>
+          <w:szCs w:val="28"/>
           <w:lang w:val="en-IN"/>
         </w:rPr>
         <w:t>Machine learning models trained on limited datasets.</w:t>
@@ -1205,14 +1821,18 @@
           <w:b w:val="0"/>
           <w:bCs w:val="0"/>
           <w:spacing w:val="-2"/>
-          <w:lang w:val="en-IN"/>
-        </w:rPr>
-      </w:pPr>
-      <w:r>
-        <w:rPr>
-          <w:b w:val="0"/>
-          <w:bCs w:val="0"/>
-          <w:spacing w:val="-2"/>
+          <w:sz w:val="28"/>
+          <w:szCs w:val="28"/>
+          <w:lang w:val="en-IN"/>
+        </w:rPr>
+      </w:pPr>
+      <w:r>
+        <w:rPr>
+          <w:b w:val="0"/>
+          <w:bCs w:val="0"/>
+          <w:spacing w:val="-2"/>
+          <w:sz w:val="28"/>
+          <w:szCs w:val="28"/>
           <w:lang w:val="en-IN"/>
         </w:rPr>
         <w:t>Helpline services providing real-time human intervention.</w:t>
@@ -1232,14 +1852,18 @@
           <w:b w:val="0"/>
           <w:bCs w:val="0"/>
           <w:spacing w:val="-2"/>
-          <w:lang w:val="en-IN"/>
-        </w:rPr>
-      </w:pPr>
-      <w:r>
-        <w:rPr>
-          <w:b w:val="0"/>
-          <w:bCs w:val="0"/>
-          <w:spacing w:val="-2"/>
+          <w:sz w:val="28"/>
+          <w:szCs w:val="28"/>
+          <w:lang w:val="en-IN"/>
+        </w:rPr>
+      </w:pPr>
+      <w:r>
+        <w:rPr>
+          <w:b w:val="0"/>
+          <w:bCs w:val="0"/>
+          <w:spacing w:val="-2"/>
+          <w:sz w:val="28"/>
+          <w:szCs w:val="28"/>
           <w:lang w:val="en-IN"/>
         </w:rPr>
         <w:t>Manual screening of social media and online forums.</w:t>
@@ -1256,14 +1880,18 @@
           <w:b w:val="0"/>
           <w:bCs w:val="0"/>
           <w:spacing w:val="-2"/>
-          <w:lang w:val="en-IN"/>
-        </w:rPr>
-      </w:pPr>
-      <w:r>
-        <w:rPr>
-          <w:b w:val="0"/>
-          <w:bCs w:val="0"/>
-          <w:spacing w:val="-2"/>
+          <w:sz w:val="28"/>
+          <w:szCs w:val="28"/>
+          <w:lang w:val="en-IN"/>
+        </w:rPr>
+      </w:pPr>
+      <w:r>
+        <w:rPr>
+          <w:b w:val="0"/>
+          <w:bCs w:val="0"/>
+          <w:spacing w:val="-2"/>
+          <w:sz w:val="28"/>
+          <w:szCs w:val="28"/>
           <w:lang w:val="en-IN"/>
         </w:rPr>
         <w:t xml:space="preserve">      </w:t>
@@ -1280,22 +1908,55 @@
           <w:b w:val="0"/>
           <w:bCs w:val="0"/>
           <w:spacing w:val="-2"/>
-          <w:lang w:val="en-IN"/>
-        </w:rPr>
-      </w:pPr>
-      <w:r>
-        <w:rPr>
-          <w:b w:val="0"/>
-          <w:bCs w:val="0"/>
-          <w:spacing w:val="-2"/>
-          <w:lang w:val="en-IN"/>
-        </w:rPr>
-        <w:lastRenderedPageBreak/>
-        <w:t xml:space="preserve">          </w:t>
-      </w:r>
-      <w:r>
-        <w:rPr>
-          <w:spacing w:val="-2"/>
+          <w:sz w:val="28"/>
+          <w:szCs w:val="28"/>
+          <w:lang w:val="en-IN"/>
+        </w:rPr>
+      </w:pPr>
+      <w:r>
+        <w:rPr>
+          <w:b w:val="0"/>
+          <w:bCs w:val="0"/>
+          <w:spacing w:val="-2"/>
+          <w:sz w:val="28"/>
+          <w:szCs w:val="28"/>
+          <w:lang w:val="en-IN"/>
+        </w:rPr>
+        <w:t xml:space="preserve">        </w:t>
+      </w:r>
+    </w:p>
+    <w:p>
+      <w:pPr>
+        <w:pStyle w:val="Heading2"/>
+        <w:tabs>
+          <w:tab w:val="left" w:pos="238"/>
+        </w:tabs>
+        <w:ind w:left="-1"/>
+        <w:rPr>
+          <w:b w:val="0"/>
+          <w:bCs w:val="0"/>
+          <w:spacing w:val="-2"/>
+          <w:sz w:val="28"/>
+          <w:szCs w:val="28"/>
+          <w:lang w:val="en-IN"/>
+        </w:rPr>
+      </w:pPr>
+      <w:r>
+        <w:rPr>
+          <w:b w:val="0"/>
+          <w:bCs w:val="0"/>
+          <w:spacing w:val="-2"/>
+          <w:sz w:val="28"/>
+          <w:szCs w:val="28"/>
+          <w:lang w:val="en-IN"/>
+        </w:rPr>
+        <w:t xml:space="preserve">  </w:t>
+      </w:r>
+      <w:r>
+        <w:rPr>
+          <w:spacing w:val="-2"/>
+          <w:sz w:val="28"/>
+          <w:szCs w:val="28"/>
           <w:lang w:val="en-IN"/>
         </w:rPr>
         <w:t>Advantages of the Proposed Method</w:t>
@@ -1305,6 +1966,8 @@
           <w:b w:val="0"/>
           <w:bCs w:val="0"/>
           <w:spacing w:val="-2"/>
+          <w:sz w:val="28"/>
+          <w:szCs w:val="28"/>
           <w:lang w:val="en-IN"/>
         </w:rPr>
         <w:t>:</w:t>
@@ -1324,14 +1987,18 @@
           <w:b w:val="0"/>
           <w:bCs w:val="0"/>
           <w:spacing w:val="-2"/>
-          <w:lang w:val="en-IN"/>
-        </w:rPr>
-      </w:pPr>
-      <w:r>
-        <w:rPr>
-          <w:b w:val="0"/>
-          <w:bCs w:val="0"/>
-          <w:spacing w:val="-2"/>
+          <w:sz w:val="28"/>
+          <w:szCs w:val="28"/>
+          <w:lang w:val="en-IN"/>
+        </w:rPr>
+      </w:pPr>
+      <w:r>
+        <w:rPr>
+          <w:b w:val="0"/>
+          <w:bCs w:val="0"/>
+          <w:spacing w:val="-2"/>
+          <w:sz w:val="28"/>
+          <w:szCs w:val="28"/>
           <w:lang w:val="en-IN"/>
         </w:rPr>
         <w:t>Automated and scalable solution for suicide risk detection.</w:t>
@@ -1351,14 +2018,18 @@
           <w:b w:val="0"/>
           <w:bCs w:val="0"/>
           <w:spacing w:val="-2"/>
-          <w:lang w:val="en-IN"/>
-        </w:rPr>
-      </w:pPr>
-      <w:r>
-        <w:rPr>
-          <w:b w:val="0"/>
-          <w:bCs w:val="0"/>
-          <w:spacing w:val="-2"/>
+          <w:sz w:val="28"/>
+          <w:szCs w:val="28"/>
+          <w:lang w:val="en-IN"/>
+        </w:rPr>
+      </w:pPr>
+      <w:r>
+        <w:rPr>
+          <w:b w:val="0"/>
+          <w:bCs w:val="0"/>
+          <w:spacing w:val="-2"/>
+          <w:sz w:val="28"/>
+          <w:szCs w:val="28"/>
           <w:lang w:val="en-IN"/>
         </w:rPr>
         <w:t>Available 24/7, ensuring immediate response.</w:t>
@@ -1378,14 +2049,18 @@
           <w:b w:val="0"/>
           <w:bCs w:val="0"/>
           <w:spacing w:val="-2"/>
-          <w:lang w:val="en-IN"/>
-        </w:rPr>
-      </w:pPr>
-      <w:r>
-        <w:rPr>
-          <w:b w:val="0"/>
-          <w:bCs w:val="0"/>
-          <w:spacing w:val="-2"/>
+          <w:sz w:val="28"/>
+          <w:szCs w:val="28"/>
+          <w:lang w:val="en-IN"/>
+        </w:rPr>
+      </w:pPr>
+      <w:r>
+        <w:rPr>
+          <w:b w:val="0"/>
+          <w:bCs w:val="0"/>
+          <w:spacing w:val="-2"/>
+          <w:sz w:val="28"/>
+          <w:szCs w:val="28"/>
           <w:lang w:val="en-IN"/>
         </w:rPr>
         <w:t>Data-driven insights for early intervention.</w:t>
@@ -1405,37 +2080,21 @@
           <w:b w:val="0"/>
           <w:bCs w:val="0"/>
           <w:spacing w:val="-2"/>
-          <w:lang w:val="en-IN"/>
-        </w:rPr>
-      </w:pPr>
-      <w:r>
-        <w:rPr>
-          <w:b w:val="0"/>
-          <w:bCs w:val="0"/>
-          <w:spacing w:val="-2"/>
-          <w:lang w:val="en-IN"/>
-        </w:rPr>
-        <w:t xml:space="preserve">Can </w:t>
-      </w:r>
-      <w:proofErr w:type="spellStart"/>
-      <w:r>
-        <w:rPr>
-          <w:b w:val="0"/>
-          <w:bCs w:val="0"/>
-          <w:spacing w:val="-2"/>
-          <w:lang w:val="en-IN"/>
-        </w:rPr>
-        <w:t>analyze</w:t>
-      </w:r>
-      <w:proofErr w:type="spellEnd"/>
-      <w:r>
-        <w:rPr>
-          <w:b w:val="0"/>
-          <w:bCs w:val="0"/>
-          <w:spacing w:val="-2"/>
-          <w:lang w:val="en-IN"/>
-        </w:rPr>
-        <w:t xml:space="preserve"> large volumes of text in real-time.</w:t>
+          <w:sz w:val="28"/>
+          <w:szCs w:val="28"/>
+          <w:lang w:val="en-IN"/>
+        </w:rPr>
+      </w:pPr>
+      <w:r>
+        <w:rPr>
+          <w:b w:val="0"/>
+          <w:bCs w:val="0"/>
+          <w:spacing w:val="-2"/>
+          <w:sz w:val="28"/>
+          <w:szCs w:val="28"/>
+          <w:lang w:val="en-IN"/>
+        </w:rPr>
+        <w:t>Can analyze large volumes of text in real-time.</w:t>
       </w:r>
     </w:p>
     <w:p>
@@ -1449,21 +2108,55 @@
           <w:b w:val="0"/>
           <w:bCs w:val="0"/>
           <w:spacing w:val="-2"/>
-          <w:lang w:val="en-IN"/>
-        </w:rPr>
-      </w:pPr>
-      <w:r>
-        <w:rPr>
-          <w:b w:val="0"/>
-          <w:bCs w:val="0"/>
-          <w:spacing w:val="-2"/>
-          <w:lang w:val="en-IN"/>
-        </w:rPr>
-        <w:t xml:space="preserve">         </w:t>
-      </w:r>
-      <w:r>
-        <w:rPr>
-          <w:spacing w:val="-2"/>
+          <w:sz w:val="28"/>
+          <w:szCs w:val="28"/>
+          <w:lang w:val="en-IN"/>
+        </w:rPr>
+      </w:pPr>
+      <w:r>
+        <w:rPr>
+          <w:b w:val="0"/>
+          <w:bCs w:val="0"/>
+          <w:spacing w:val="-2"/>
+          <w:sz w:val="28"/>
+          <w:szCs w:val="28"/>
+          <w:lang w:val="en-IN"/>
+        </w:rPr>
+        <w:t xml:space="preserve">        </w:t>
+      </w:r>
+    </w:p>
+    <w:p>
+      <w:pPr>
+        <w:pStyle w:val="Heading2"/>
+        <w:tabs>
+          <w:tab w:val="left" w:pos="238"/>
+        </w:tabs>
+        <w:ind w:left="-1"/>
+        <w:rPr>
+          <w:b w:val="0"/>
+          <w:bCs w:val="0"/>
+          <w:spacing w:val="-2"/>
+          <w:sz w:val="28"/>
+          <w:szCs w:val="28"/>
+          <w:lang w:val="en-IN"/>
+        </w:rPr>
+      </w:pPr>
+      <w:r>
+        <w:rPr>
+          <w:b w:val="0"/>
+          <w:bCs w:val="0"/>
+          <w:spacing w:val="-2"/>
+          <w:sz w:val="28"/>
+          <w:szCs w:val="28"/>
+          <w:lang w:val="en-IN"/>
+        </w:rPr>
+        <w:t xml:space="preserve"> </w:t>
+      </w:r>
+      <w:r>
+        <w:rPr>
+          <w:spacing w:val="-2"/>
+          <w:sz w:val="28"/>
+          <w:szCs w:val="28"/>
           <w:lang w:val="en-IN"/>
         </w:rPr>
         <w:t>Limitations</w:t>
@@ -1473,6 +2166,8 @@
           <w:b w:val="0"/>
           <w:bCs w:val="0"/>
           <w:spacing w:val="-2"/>
+          <w:sz w:val="28"/>
+          <w:szCs w:val="28"/>
           <w:lang w:val="en-IN"/>
         </w:rPr>
         <w:t>:</w:t>
@@ -1492,14 +2187,18 @@
           <w:b w:val="0"/>
           <w:bCs w:val="0"/>
           <w:spacing w:val="-2"/>
-          <w:lang w:val="en-IN"/>
-        </w:rPr>
-      </w:pPr>
-      <w:r>
-        <w:rPr>
-          <w:b w:val="0"/>
-          <w:bCs w:val="0"/>
-          <w:spacing w:val="-2"/>
+          <w:sz w:val="28"/>
+          <w:szCs w:val="28"/>
+          <w:lang w:val="en-IN"/>
+        </w:rPr>
+      </w:pPr>
+      <w:r>
+        <w:rPr>
+          <w:b w:val="0"/>
+          <w:bCs w:val="0"/>
+          <w:spacing w:val="-2"/>
+          <w:sz w:val="28"/>
+          <w:szCs w:val="28"/>
           <w:lang w:val="en-IN"/>
         </w:rPr>
         <w:t>Dependence on textual data; may not capture non-verbal cues.</w:t>
@@ -1519,14 +2218,18 @@
           <w:b w:val="0"/>
           <w:bCs w:val="0"/>
           <w:spacing w:val="-2"/>
-          <w:lang w:val="en-IN"/>
-        </w:rPr>
-      </w:pPr>
-      <w:r>
-        <w:rPr>
-          <w:b w:val="0"/>
-          <w:bCs w:val="0"/>
-          <w:spacing w:val="-2"/>
+          <w:sz w:val="28"/>
+          <w:szCs w:val="28"/>
+          <w:lang w:val="en-IN"/>
+        </w:rPr>
+      </w:pPr>
+      <w:r>
+        <w:rPr>
+          <w:b w:val="0"/>
+          <w:bCs w:val="0"/>
+          <w:spacing w:val="-2"/>
+          <w:sz w:val="28"/>
+          <w:szCs w:val="28"/>
           <w:lang w:val="en-IN"/>
         </w:rPr>
         <w:t>Ethical concerns regarding false positives and false negatives.</w:t>
@@ -1546,14 +2249,18 @@
           <w:b w:val="0"/>
           <w:bCs w:val="0"/>
           <w:spacing w:val="-2"/>
-          <w:lang w:val="en-IN"/>
-        </w:rPr>
-      </w:pPr>
-      <w:r>
-        <w:rPr>
-          <w:b w:val="0"/>
-          <w:bCs w:val="0"/>
-          <w:spacing w:val="-2"/>
+          <w:sz w:val="28"/>
+          <w:szCs w:val="28"/>
+          <w:lang w:val="en-IN"/>
+        </w:rPr>
+      </w:pPr>
+      <w:r>
+        <w:rPr>
+          <w:b w:val="0"/>
+          <w:bCs w:val="0"/>
+          <w:spacing w:val="-2"/>
+          <w:sz w:val="28"/>
+          <w:szCs w:val="28"/>
           <w:lang w:val="en-IN"/>
         </w:rPr>
         <w:t>Need for continuous retraining to adapt to new language patterns.</w:t>
@@ -1581,25 +2288,104 @@
           <w:tab w:val="left" w:pos="238"/>
         </w:tabs>
         <w:ind w:left="0" w:firstLine="0"/>
-        <w:rPr>
-          <w:spacing w:val="-2"/>
-          <w:lang w:val="en-IN"/>
-        </w:rPr>
-      </w:pPr>
-      <w:r>
-        <w:rPr>
-          <w:spacing w:val="-2"/>
-          <w:lang w:val="en-IN"/>
-        </w:rPr>
-        <w:t xml:space="preserve">4. </w:t>
-      </w:r>
-      <w:r>
-        <w:rPr>
-          <w:spacing w:val="-2"/>
-          <w:lang w:val="en-IN"/>
-        </w:rPr>
-        <w:t>Methodology/ Planning of Work</w:t>
-      </w:r>
+        <w:jc w:val="center"/>
+        <w:rPr>
+          <w:rFonts w:asciiTheme="minorHAnsi" w:hAnsiTheme="minorHAnsi" w:cstheme="minorHAnsi"/>
+          <w:spacing w:val="-2"/>
+          <w:sz w:val="36"/>
+          <w:szCs w:val="36"/>
+          <w:lang w:val="en-IN"/>
+        </w:rPr>
+      </w:pPr>
+    </w:p>
+    <w:p>
+      <w:pPr>
+        <w:pStyle w:val="Heading2"/>
+        <w:tabs>
+          <w:tab w:val="left" w:pos="238"/>
+        </w:tabs>
+        <w:ind w:left="0" w:firstLine="0"/>
+        <w:jc w:val="center"/>
+        <w:rPr>
+          <w:rFonts w:asciiTheme="minorHAnsi" w:hAnsiTheme="minorHAnsi" w:cstheme="minorHAnsi"/>
+          <w:spacing w:val="-2"/>
+          <w:sz w:val="36"/>
+          <w:szCs w:val="36"/>
+          <w:lang w:val="en-IN"/>
+        </w:rPr>
+      </w:pPr>
+    </w:p>
+    <w:p>
+      <w:pPr>
+        <w:pStyle w:val="Heading2"/>
+        <w:tabs>
+          <w:tab w:val="left" w:pos="238"/>
+        </w:tabs>
+        <w:ind w:left="0" w:firstLine="0"/>
+        <w:jc w:val="center"/>
+        <w:rPr>
+          <w:rFonts w:asciiTheme="minorHAnsi" w:hAnsiTheme="minorHAnsi" w:cstheme="minorHAnsi"/>
+          <w:spacing w:val="-2"/>
+          <w:sz w:val="36"/>
+          <w:szCs w:val="36"/>
+          <w:lang w:val="en-IN"/>
+        </w:rPr>
+      </w:pPr>
+      <w:r>
+        <w:rPr>
+          <w:rFonts w:asciiTheme="minorHAnsi" w:hAnsiTheme="minorHAnsi" w:cstheme="minorHAnsi"/>
+          <w:spacing w:val="-2"/>
+          <w:sz w:val="36"/>
+          <w:szCs w:val="36"/>
+          <w:lang w:val="en-IN"/>
+        </w:rPr>
+        <w:t>M</w:t>
+      </w:r>
+      <w:r>
+        <w:rPr>
+          <w:rFonts w:asciiTheme="minorHAnsi" w:hAnsiTheme="minorHAnsi" w:cstheme="minorHAnsi"/>
+          <w:spacing w:val="-2"/>
+          <w:sz w:val="36"/>
+          <w:szCs w:val="36"/>
+          <w:lang w:val="en-IN"/>
+        </w:rPr>
+        <w:t>ETHODOLOGY</w:t>
+      </w:r>
+      <w:r>
+        <w:rPr>
+          <w:rFonts w:asciiTheme="minorHAnsi" w:hAnsiTheme="minorHAnsi" w:cstheme="minorHAnsi"/>
+          <w:spacing w:val="-2"/>
+          <w:sz w:val="36"/>
+          <w:szCs w:val="36"/>
+          <w:lang w:val="en-IN"/>
+        </w:rPr>
+        <w:t>/ P</w:t>
+      </w:r>
+      <w:r>
+        <w:rPr>
+          <w:rFonts w:asciiTheme="minorHAnsi" w:hAnsiTheme="minorHAnsi" w:cstheme="minorHAnsi"/>
+          <w:spacing w:val="-2"/>
+          <w:sz w:val="36"/>
+          <w:szCs w:val="36"/>
+          <w:lang w:val="en-IN"/>
+        </w:rPr>
+        <w:t>LANNING OF WORK</w:t>
+      </w:r>
+    </w:p>
+    <w:p>
+      <w:pPr>
+        <w:pStyle w:val="Heading2"/>
+        <w:tabs>
+          <w:tab w:val="left" w:pos="238"/>
+        </w:tabs>
+        <w:ind w:left="0" w:firstLine="0"/>
+        <w:jc w:val="center"/>
+        <w:rPr>
+          <w:rFonts w:asciiTheme="minorHAnsi" w:hAnsiTheme="minorHAnsi" w:cstheme="minorHAnsi"/>
+          <w:spacing w:val="-2"/>
+          <w:lang w:val="en-IN"/>
+        </w:rPr>
+      </w:pPr>
     </w:p>
     <w:p>
       <w:pPr>
@@ -1615,14 +2401,18 @@
           <w:b w:val="0"/>
           <w:bCs w:val="0"/>
           <w:spacing w:val="-2"/>
-          <w:lang w:val="en-IN"/>
-        </w:rPr>
-      </w:pPr>
-      <w:r>
-        <w:rPr>
-          <w:b w:val="0"/>
-          <w:bCs w:val="0"/>
-          <w:spacing w:val="-2"/>
+          <w:sz w:val="28"/>
+          <w:szCs w:val="28"/>
+          <w:lang w:val="en-IN"/>
+        </w:rPr>
+      </w:pPr>
+      <w:r>
+        <w:rPr>
+          <w:b w:val="0"/>
+          <w:bCs w:val="0"/>
+          <w:spacing w:val="-2"/>
+          <w:sz w:val="28"/>
+          <w:szCs w:val="28"/>
           <w:lang w:val="en-IN"/>
         </w:rPr>
         <w:t>Data Collection: Acquire and preprocess the dataset from Kaggle, including text cleaning, tokenization, and vectorization.</w:t>
@@ -1642,37 +2432,21 @@
           <w:b w:val="0"/>
           <w:bCs w:val="0"/>
           <w:spacing w:val="-2"/>
-          <w:lang w:val="en-IN"/>
-        </w:rPr>
-      </w:pPr>
-      <w:r>
-        <w:rPr>
-          <w:b w:val="0"/>
-          <w:bCs w:val="0"/>
-          <w:spacing w:val="-2"/>
-          <w:lang w:val="en-IN"/>
-        </w:rPr>
-        <w:t xml:space="preserve">Model Development: Train a deep learning model (e.g., LSTM, BERT) for text classification using </w:t>
-      </w:r>
-      <w:proofErr w:type="spellStart"/>
-      <w:r>
-        <w:rPr>
-          <w:b w:val="0"/>
-          <w:bCs w:val="0"/>
-          <w:spacing w:val="-2"/>
-          <w:lang w:val="en-IN"/>
-        </w:rPr>
-        <w:t>labeled</w:t>
-      </w:r>
-      <w:proofErr w:type="spellEnd"/>
-      <w:r>
-        <w:rPr>
-          <w:b w:val="0"/>
-          <w:bCs w:val="0"/>
-          <w:spacing w:val="-2"/>
-          <w:lang w:val="en-IN"/>
-        </w:rPr>
-        <w:t xml:space="preserve"> data.</w:t>
+          <w:sz w:val="28"/>
+          <w:szCs w:val="28"/>
+          <w:lang w:val="en-IN"/>
+        </w:rPr>
+      </w:pPr>
+      <w:r>
+        <w:rPr>
+          <w:b w:val="0"/>
+          <w:bCs w:val="0"/>
+          <w:spacing w:val="-2"/>
+          <w:sz w:val="28"/>
+          <w:szCs w:val="28"/>
+          <w:lang w:val="en-IN"/>
+        </w:rPr>
+        <w:t>Model Development: Train a deep learning model (e.g., LSTM, BERT) for text classification using labeled data.</w:t>
       </w:r>
     </w:p>
     <w:p>
@@ -1689,37 +2463,21 @@
           <w:b w:val="0"/>
           <w:bCs w:val="0"/>
           <w:spacing w:val="-2"/>
-          <w:lang w:val="en-IN"/>
-        </w:rPr>
-      </w:pPr>
-      <w:r>
-        <w:rPr>
-          <w:b w:val="0"/>
-          <w:bCs w:val="0"/>
-          <w:spacing w:val="-2"/>
-          <w:lang w:val="en-IN"/>
-        </w:rPr>
-        <w:t xml:space="preserve">Chatbot Development: Integrate the trained model with a chatbot framework such as </w:t>
-      </w:r>
-      <w:proofErr w:type="spellStart"/>
-      <w:r>
-        <w:rPr>
-          <w:b w:val="0"/>
-          <w:bCs w:val="0"/>
-          <w:spacing w:val="-2"/>
-          <w:lang w:val="en-IN"/>
-        </w:rPr>
-        <w:t>Dialogflow</w:t>
-      </w:r>
-      <w:proofErr w:type="spellEnd"/>
-      <w:r>
-        <w:rPr>
-          <w:b w:val="0"/>
-          <w:bCs w:val="0"/>
-          <w:spacing w:val="-2"/>
-          <w:lang w:val="en-IN"/>
-        </w:rPr>
-        <w:t xml:space="preserve"> or Rasa.</w:t>
+          <w:sz w:val="28"/>
+          <w:szCs w:val="28"/>
+          <w:lang w:val="en-IN"/>
+        </w:rPr>
+      </w:pPr>
+      <w:r>
+        <w:rPr>
+          <w:b w:val="0"/>
+          <w:bCs w:val="0"/>
+          <w:spacing w:val="-2"/>
+          <w:sz w:val="28"/>
+          <w:szCs w:val="28"/>
+          <w:lang w:val="en-IN"/>
+        </w:rPr>
+        <w:t>Chatbot Development: Integrate the trained model with a chatbot framework such as Dialogflow or Rasa.</w:t>
       </w:r>
     </w:p>
     <w:p>
@@ -1736,14 +2494,18 @@
           <w:b w:val="0"/>
           <w:bCs w:val="0"/>
           <w:spacing w:val="-2"/>
-          <w:lang w:val="en-IN"/>
-        </w:rPr>
-      </w:pPr>
-      <w:r>
-        <w:rPr>
-          <w:b w:val="0"/>
-          <w:bCs w:val="0"/>
-          <w:spacing w:val="-2"/>
+          <w:sz w:val="28"/>
+          <w:szCs w:val="28"/>
+          <w:lang w:val="en-IN"/>
+        </w:rPr>
+      </w:pPr>
+      <w:r>
+        <w:rPr>
+          <w:b w:val="0"/>
+          <w:bCs w:val="0"/>
+          <w:spacing w:val="-2"/>
+          <w:sz w:val="28"/>
+          <w:szCs w:val="28"/>
           <w:lang w:val="en-IN"/>
         </w:rPr>
         <w:t>User Interface: Develop a web-based and mobile-friendly UI using React.js and Flask/Django.</w:t>
@@ -1763,14 +2525,18 @@
           <w:b w:val="0"/>
           <w:bCs w:val="0"/>
           <w:spacing w:val="-2"/>
-          <w:lang w:val="en-IN"/>
-        </w:rPr>
-      </w:pPr>
-      <w:r>
-        <w:rPr>
-          <w:b w:val="0"/>
-          <w:bCs w:val="0"/>
-          <w:spacing w:val="-2"/>
+          <w:sz w:val="28"/>
+          <w:szCs w:val="28"/>
+          <w:lang w:val="en-IN"/>
+        </w:rPr>
+      </w:pPr>
+      <w:r>
+        <w:rPr>
+          <w:b w:val="0"/>
+          <w:bCs w:val="0"/>
+          <w:spacing w:val="-2"/>
+          <w:sz w:val="28"/>
+          <w:szCs w:val="28"/>
           <w:lang w:val="en-IN"/>
         </w:rPr>
         <w:t>Testing and Validation: Evaluate the model’s accuracy using precision, recall, and F1-score metrics.</w:t>
@@ -1790,14 +2556,18 @@
           <w:b w:val="0"/>
           <w:bCs w:val="0"/>
           <w:spacing w:val="-2"/>
-          <w:lang w:val="en-IN"/>
-        </w:rPr>
-      </w:pPr>
-      <w:r>
-        <w:rPr>
-          <w:b w:val="0"/>
-          <w:bCs w:val="0"/>
-          <w:spacing w:val="-2"/>
+          <w:sz w:val="28"/>
+          <w:szCs w:val="28"/>
+          <w:lang w:val="en-IN"/>
+        </w:rPr>
+      </w:pPr>
+      <w:r>
+        <w:rPr>
+          <w:b w:val="0"/>
+          <w:bCs w:val="0"/>
+          <w:spacing w:val="-2"/>
+          <w:sz w:val="28"/>
+          <w:szCs w:val="28"/>
           <w:lang w:val="en-IN"/>
         </w:rPr>
         <w:t>Deployment: Deploy the chatbot on cloud platforms like AWS/GCP/Azure.</w:t>
@@ -1815,21 +2585,28 @@
         </w:tabs>
         <w:rPr>
           <w:spacing w:val="-2"/>
-          <w:lang w:val="en-IN"/>
-        </w:rPr>
-      </w:pPr>
-      <w:r>
-        <w:rPr>
-          <w:b w:val="0"/>
-          <w:bCs w:val="0"/>
-          <w:spacing w:val="-2"/>
-          <w:lang w:val="en-IN"/>
-        </w:rPr>
+          <w:sz w:val="28"/>
+          <w:szCs w:val="28"/>
+          <w:lang w:val="en-IN"/>
+        </w:rPr>
+      </w:pPr>
+      <w:r>
+        <w:rPr>
+          <w:b w:val="0"/>
+          <w:bCs w:val="0"/>
+          <w:spacing w:val="-2"/>
+          <w:sz w:val="28"/>
+          <w:szCs w:val="28"/>
+          <w:lang w:val="en-IN"/>
+        </w:rPr>
+        <w:lastRenderedPageBreak/>
         <w:t>Integration: Connect the chatbot to helplines and mental health resources</w:t>
       </w:r>
       <w:r>
         <w:rPr>
           <w:spacing w:val="-2"/>
+          <w:sz w:val="28"/>
+          <w:szCs w:val="28"/>
           <w:lang w:val="en-IN"/>
         </w:rPr>
         <w:t>.</w:t>
@@ -1844,6 +2621,8 @@
         <w:ind w:left="720" w:firstLine="0"/>
         <w:rPr>
           <w:spacing w:val="-2"/>
+          <w:sz w:val="28"/>
+          <w:szCs w:val="28"/>
           <w:lang w:val="en-IN"/>
         </w:rPr>
       </w:pPr>
@@ -1868,526 +2647,6 @@
     </w:p>
     <w:p>
       <w:pPr>
-        <w:spacing w:line="272" w:lineRule="exact"/>
-        <w:rPr>
-          <w:sz w:val="24"/>
-        </w:rPr>
-      </w:pPr>
-      <w:r>
-        <w:rPr>
-          <w:b/>
-          <w:sz w:val="24"/>
-        </w:rPr>
-        <w:t>Gantt</w:t>
-      </w:r>
-      <w:r>
-        <w:rPr>
-          <w:b/>
-          <w:spacing w:val="-8"/>
-          <w:sz w:val="24"/>
-        </w:rPr>
-        <w:t xml:space="preserve"> </w:t>
-      </w:r>
-      <w:r>
-        <w:rPr>
-          <w:b/>
-          <w:spacing w:val="-2"/>
-          <w:sz w:val="24"/>
-        </w:rPr>
-        <w:t>Chart</w:t>
-      </w:r>
-      <w:r>
-        <w:rPr>
-          <w:spacing w:val="-2"/>
-          <w:sz w:val="24"/>
-        </w:rPr>
-        <w:t>:</w:t>
-      </w:r>
-    </w:p>
-    <w:tbl>
-      <w:tblPr>
-        <w:tblW w:w="9420" w:type="dxa"/>
-        <w:tblInd w:w="5" w:type="dxa"/>
-        <w:tblBorders>
-          <w:top w:val="single" w:sz="4" w:space="0" w:color="000000"/>
-          <w:left w:val="single" w:sz="4" w:space="0" w:color="000000"/>
-          <w:bottom w:val="single" w:sz="4" w:space="0" w:color="000000"/>
-          <w:right w:val="single" w:sz="4" w:space="0" w:color="000000"/>
-          <w:insideH w:val="single" w:sz="4" w:space="0" w:color="000000"/>
-          <w:insideV w:val="single" w:sz="4" w:space="0" w:color="000000"/>
-        </w:tblBorders>
-        <w:tblLayout w:type="fixed"/>
-        <w:tblCellMar>
-          <w:left w:w="0" w:type="dxa"/>
-          <w:right w:w="0" w:type="dxa"/>
-        </w:tblCellMar>
-        <w:tblLook w:val="01E0" w:firstRow="1" w:lastRow="1" w:firstColumn="1" w:lastColumn="1" w:noHBand="0" w:noVBand="0"/>
-      </w:tblPr>
-      <w:tblGrid>
-        <w:gridCol w:w="4710"/>
-        <w:gridCol w:w="4710"/>
-      </w:tblGrid>
-      <w:tr>
-        <w:trPr>
-          <w:trHeight w:val="313"/>
-        </w:trPr>
-        <w:tc>
-          <w:tcPr>
-            <w:tcW w:w="4710" w:type="dxa"/>
-          </w:tcPr>
-          <w:p>
-            <w:pPr>
-              <w:pStyle w:val="TableParagraph"/>
-              <w:ind w:left="0" w:right="221"/>
-              <w:jc w:val="center"/>
-              <w:rPr>
-                <w:b/>
-                <w:sz w:val="24"/>
-              </w:rPr>
-            </w:pPr>
-            <w:r>
-              <w:rPr>
-                <w:b/>
-                <w:spacing w:val="-4"/>
-                <w:sz w:val="24"/>
-              </w:rPr>
-              <w:t>Task</w:t>
-            </w:r>
-          </w:p>
-        </w:tc>
-        <w:tc>
-          <w:tcPr>
-            <w:tcW w:w="4710" w:type="dxa"/>
-          </w:tcPr>
-          <w:p>
-            <w:pPr>
-              <w:pStyle w:val="TableParagraph"/>
-              <w:ind w:left="1548"/>
-              <w:rPr>
-                <w:b/>
-                <w:sz w:val="24"/>
-              </w:rPr>
-            </w:pPr>
-            <w:r>
-              <w:rPr>
-                <w:b/>
-                <w:spacing w:val="-2"/>
-                <w:sz w:val="24"/>
-              </w:rPr>
-              <w:t>Timeline(weeks)</w:t>
-            </w:r>
-          </w:p>
-        </w:tc>
-      </w:tr>
-      <w:tr>
-        <w:trPr>
-          <w:trHeight w:val="313"/>
-        </w:trPr>
-        <w:tc>
-          <w:tcPr>
-            <w:tcW w:w="4710" w:type="dxa"/>
-          </w:tcPr>
-          <w:p>
-            <w:r>
-              <w:t>Data Collection</w:t>
-            </w:r>
-          </w:p>
-        </w:tc>
-        <w:tc>
-          <w:tcPr>
-            <w:tcW w:w="4710" w:type="dxa"/>
-          </w:tcPr>
-          <w:p>
-            <w:pPr>
-              <w:pStyle w:val="TableParagraph"/>
-              <w:ind w:left="108"/>
-              <w:rPr>
-                <w:sz w:val="24"/>
-              </w:rPr>
-            </w:pPr>
-            <w:r>
-              <w:rPr>
-                <w:sz w:val="24"/>
-              </w:rPr>
-              <w:t>Week</w:t>
-            </w:r>
-            <w:r>
-              <w:rPr>
-                <w:spacing w:val="-12"/>
-                <w:sz w:val="24"/>
-              </w:rPr>
-              <w:t xml:space="preserve"> </w:t>
-            </w:r>
-            <w:r>
-              <w:rPr>
-                <w:sz w:val="24"/>
-              </w:rPr>
-              <w:t>1-</w:t>
-            </w:r>
-            <w:r>
-              <w:rPr>
-                <w:spacing w:val="-10"/>
-                <w:sz w:val="24"/>
-              </w:rPr>
-              <w:t>2</w:t>
-            </w:r>
-          </w:p>
-        </w:tc>
-      </w:tr>
-      <w:tr>
-        <w:trPr>
-          <w:trHeight w:val="313"/>
-        </w:trPr>
-        <w:tc>
-          <w:tcPr>
-            <w:tcW w:w="4710" w:type="dxa"/>
-          </w:tcPr>
-          <w:p>
-            <w:r>
-              <w:t>Preprocessing</w:t>
-            </w:r>
-          </w:p>
-        </w:tc>
-        <w:tc>
-          <w:tcPr>
-            <w:tcW w:w="4710" w:type="dxa"/>
-          </w:tcPr>
-          <w:p>
-            <w:pPr>
-              <w:pStyle w:val="TableParagraph"/>
-              <w:ind w:left="108"/>
-              <w:rPr>
-                <w:sz w:val="24"/>
-              </w:rPr>
-            </w:pPr>
-            <w:r>
-              <w:rPr>
-                <w:sz w:val="24"/>
-              </w:rPr>
-              <w:t>Week</w:t>
-            </w:r>
-            <w:r>
-              <w:rPr>
-                <w:spacing w:val="-11"/>
-                <w:sz w:val="24"/>
-              </w:rPr>
-              <w:t xml:space="preserve"> </w:t>
-            </w:r>
-            <w:r>
-              <w:rPr>
-                <w:sz w:val="24"/>
-              </w:rPr>
-              <w:t>2</w:t>
-            </w:r>
-            <w:r>
-              <w:rPr>
-                <w:sz w:val="24"/>
-              </w:rPr>
-              <w:t>-</w:t>
-            </w:r>
-            <w:r>
-              <w:rPr>
-                <w:spacing w:val="-10"/>
-                <w:sz w:val="24"/>
-              </w:rPr>
-              <w:t>3</w:t>
-            </w:r>
-          </w:p>
-        </w:tc>
-      </w:tr>
-      <w:tr>
-        <w:trPr>
-          <w:trHeight w:val="313"/>
-        </w:trPr>
-        <w:tc>
-          <w:tcPr>
-            <w:tcW w:w="4710" w:type="dxa"/>
-          </w:tcPr>
-          <w:p>
-            <w:r>
-              <w:t>Model Training</w:t>
-            </w:r>
-          </w:p>
-        </w:tc>
-        <w:tc>
-          <w:tcPr>
-            <w:tcW w:w="4710" w:type="dxa"/>
-          </w:tcPr>
-          <w:p>
-            <w:pPr>
-              <w:pStyle w:val="TableParagraph"/>
-              <w:ind w:left="108"/>
-              <w:rPr>
-                <w:sz w:val="24"/>
-              </w:rPr>
-            </w:pPr>
-            <w:r>
-              <w:rPr>
-                <w:sz w:val="24"/>
-              </w:rPr>
-              <w:t>Week</w:t>
-            </w:r>
-            <w:r>
-              <w:rPr>
-                <w:spacing w:val="-11"/>
-                <w:sz w:val="24"/>
-              </w:rPr>
-              <w:t xml:space="preserve"> </w:t>
-            </w:r>
-            <w:r>
-              <w:rPr>
-                <w:sz w:val="24"/>
-              </w:rPr>
-              <w:t>3</w:t>
-            </w:r>
-            <w:r>
-              <w:rPr>
-                <w:sz w:val="24"/>
-              </w:rPr>
-              <w:t>-</w:t>
-            </w:r>
-            <w:r>
-              <w:rPr>
-                <w:spacing w:val="-10"/>
-                <w:sz w:val="24"/>
-              </w:rPr>
-              <w:t>4-5</w:t>
-            </w:r>
-          </w:p>
-        </w:tc>
-      </w:tr>
-      <w:tr>
-        <w:trPr>
-          <w:trHeight w:val="316"/>
-        </w:trPr>
-        <w:tc>
-          <w:tcPr>
-            <w:tcW w:w="4710" w:type="dxa"/>
-          </w:tcPr>
-          <w:p>
-            <w:r>
-              <w:t>Chatbot Dev.</w:t>
-            </w:r>
-          </w:p>
-        </w:tc>
-        <w:tc>
-          <w:tcPr>
-            <w:tcW w:w="4710" w:type="dxa"/>
-          </w:tcPr>
-          <w:p>
-            <w:pPr>
-              <w:pStyle w:val="TableParagraph"/>
-              <w:spacing w:before="1" w:line="257" w:lineRule="exact"/>
-              <w:ind w:left="108"/>
-              <w:rPr>
-                <w:sz w:val="24"/>
-              </w:rPr>
-            </w:pPr>
-            <w:r>
-              <w:rPr>
-                <w:sz w:val="24"/>
-              </w:rPr>
-              <w:t>Week</w:t>
-            </w:r>
-            <w:r>
-              <w:rPr>
-                <w:spacing w:val="-11"/>
-                <w:sz w:val="24"/>
-              </w:rPr>
-              <w:t xml:space="preserve"> </w:t>
-            </w:r>
-            <w:r>
-              <w:rPr>
-                <w:sz w:val="24"/>
-              </w:rPr>
-              <w:t>4</w:t>
-            </w:r>
-            <w:r>
-              <w:rPr>
-                <w:sz w:val="24"/>
-              </w:rPr>
-              <w:t>-</w:t>
-            </w:r>
-            <w:r>
-              <w:rPr>
-                <w:spacing w:val="-5"/>
-                <w:sz w:val="24"/>
-              </w:rPr>
-              <w:t>5-6</w:t>
-            </w:r>
-          </w:p>
-        </w:tc>
-      </w:tr>
-      <w:tr>
-        <w:trPr>
-          <w:trHeight w:val="313"/>
-        </w:trPr>
-        <w:tc>
-          <w:tcPr>
-            <w:tcW w:w="4710" w:type="dxa"/>
-          </w:tcPr>
-          <w:p>
-            <w:r>
-              <w:t>UI Design</w:t>
-            </w:r>
-          </w:p>
-        </w:tc>
-        <w:tc>
-          <w:tcPr>
-            <w:tcW w:w="4710" w:type="dxa"/>
-          </w:tcPr>
-          <w:p>
-            <w:pPr>
-              <w:pStyle w:val="TableParagraph"/>
-              <w:ind w:left="108"/>
-              <w:rPr>
-                <w:sz w:val="24"/>
-              </w:rPr>
-            </w:pPr>
-            <w:r>
-              <w:rPr>
-                <w:sz w:val="24"/>
-              </w:rPr>
-              <w:t>Week</w:t>
-            </w:r>
-            <w:r>
-              <w:rPr>
-                <w:spacing w:val="-12"/>
-                <w:sz w:val="24"/>
-              </w:rPr>
-              <w:t xml:space="preserve"> </w:t>
-            </w:r>
-            <w:r>
-              <w:rPr>
-                <w:sz w:val="24"/>
-              </w:rPr>
-              <w:t>6-7-8</w:t>
-            </w:r>
-          </w:p>
-        </w:tc>
-      </w:tr>
-      <w:tr>
-        <w:trPr>
-          <w:trHeight w:val="313"/>
-        </w:trPr>
-        <w:tc>
-          <w:tcPr>
-            <w:tcW w:w="4710" w:type="dxa"/>
-          </w:tcPr>
-          <w:p>
-            <w:r>
-              <w:t>Testin</w:t>
-            </w:r>
-            <w:r>
-              <w:t>g</w:t>
-            </w:r>
-          </w:p>
-        </w:tc>
-        <w:tc>
-          <w:tcPr>
-            <w:tcW w:w="4710" w:type="dxa"/>
-          </w:tcPr>
-          <w:p>
-            <w:pPr>
-              <w:pStyle w:val="TableParagraph"/>
-              <w:ind w:left="108"/>
-              <w:rPr>
-                <w:sz w:val="24"/>
-              </w:rPr>
-            </w:pPr>
-            <w:r>
-              <w:rPr>
-                <w:sz w:val="24"/>
-              </w:rPr>
-              <w:t>Week</w:t>
-            </w:r>
-            <w:r>
-              <w:rPr>
-                <w:spacing w:val="-12"/>
-                <w:sz w:val="24"/>
-              </w:rPr>
-              <w:t xml:space="preserve"> </w:t>
-            </w:r>
-          </w:p>
-        </w:tc>
-      </w:tr>
-      <w:tr>
-        <w:trPr>
-          <w:trHeight w:val="313"/>
-        </w:trPr>
-        <w:tc>
-          <w:tcPr>
-            <w:tcW w:w="4710" w:type="dxa"/>
-          </w:tcPr>
-          <w:p>
-            <w:r>
-              <w:t>Deployment</w:t>
-            </w:r>
-          </w:p>
-        </w:tc>
-        <w:tc>
-          <w:tcPr>
-            <w:tcW w:w="4710" w:type="dxa"/>
-          </w:tcPr>
-          <w:p>
-            <w:pPr>
-              <w:pStyle w:val="TableParagraph"/>
-              <w:ind w:left="108"/>
-              <w:rPr>
-                <w:sz w:val="24"/>
-              </w:rPr>
-            </w:pPr>
-            <w:r>
-              <w:rPr>
-                <w:sz w:val="24"/>
-              </w:rPr>
-              <w:t>Week</w:t>
-            </w:r>
-            <w:r>
-              <w:rPr>
-                <w:spacing w:val="-10"/>
-                <w:sz w:val="24"/>
-              </w:rPr>
-              <w:t xml:space="preserve"> </w:t>
-            </w:r>
-          </w:p>
-        </w:tc>
-      </w:tr>
-      <w:tr>
-        <w:trPr>
-          <w:trHeight w:val="313"/>
-        </w:trPr>
-        <w:tc>
-          <w:tcPr>
-            <w:tcW w:w="4710" w:type="dxa"/>
-          </w:tcPr>
-          <w:p>
-            <w:r>
-              <w:t>Integratio</w:t>
-            </w:r>
-            <w:r>
-              <w:t>n</w:t>
-            </w:r>
-          </w:p>
-        </w:tc>
-        <w:tc>
-          <w:tcPr>
-            <w:tcW w:w="4710" w:type="dxa"/>
-          </w:tcPr>
-          <w:p>
-            <w:pPr>
-              <w:pStyle w:val="TableParagraph"/>
-              <w:ind w:left="108"/>
-              <w:rPr>
-                <w:sz w:val="24"/>
-              </w:rPr>
-            </w:pPr>
-          </w:p>
-        </w:tc>
-      </w:tr>
-    </w:tbl>
-    <w:p>
-      <w:pPr>
         <w:pStyle w:val="Heading2"/>
         <w:tabs>
           <w:tab w:val="left" w:pos="238"/>
@@ -2411,6 +2670,198 @@
         <w:rPr>
           <w:b w:val="0"/>
           <w:bCs w:val="0"/>
+          <w:spacing w:val="-2"/>
+          <w:lang w:val="en-IN"/>
+        </w:rPr>
+      </w:pPr>
+    </w:p>
+    <w:p>
+      <w:pPr>
+        <w:pStyle w:val="Heading2"/>
+        <w:tabs>
+          <w:tab w:val="left" w:pos="238"/>
+        </w:tabs>
+        <w:ind w:left="-1"/>
+        <w:rPr>
+          <w:b w:val="0"/>
+          <w:bCs w:val="0"/>
+          <w:spacing w:val="-2"/>
+          <w:lang w:val="en-IN"/>
+        </w:rPr>
+      </w:pPr>
+    </w:p>
+    <w:p>
+      <w:pPr>
+        <w:pStyle w:val="Heading2"/>
+        <w:tabs>
+          <w:tab w:val="left" w:pos="238"/>
+        </w:tabs>
+        <w:ind w:left="-1"/>
+        <w:rPr>
+          <w:b w:val="0"/>
+          <w:bCs w:val="0"/>
+          <w:spacing w:val="-2"/>
+          <w:lang w:val="en-IN"/>
+        </w:rPr>
+      </w:pPr>
+    </w:p>
+    <w:p>
+      <w:pPr>
+        <w:pStyle w:val="Heading2"/>
+        <w:tabs>
+          <w:tab w:val="left" w:pos="238"/>
+        </w:tabs>
+        <w:ind w:left="-1"/>
+        <w:rPr>
+          <w:b w:val="0"/>
+          <w:bCs w:val="0"/>
+          <w:spacing w:val="-2"/>
+          <w:lang w:val="en-IN"/>
+        </w:rPr>
+      </w:pPr>
+    </w:p>
+    <w:p>
+      <w:pPr>
+        <w:pStyle w:val="Heading2"/>
+        <w:tabs>
+          <w:tab w:val="left" w:pos="238"/>
+        </w:tabs>
+        <w:ind w:left="-1"/>
+        <w:jc w:val="center"/>
+        <w:rPr>
+          <w:spacing w:val="-2"/>
+          <w:lang w:val="en-IN"/>
+        </w:rPr>
+      </w:pPr>
+      <w:r>
+        <w:rPr>
+          <w:spacing w:val="-2"/>
+          <w:lang w:val="en-IN"/>
+        </w:rPr>
+        <w:t>PLANNING OF WORK (GANTT CHART)</w:t>
+      </w:r>
+    </w:p>
+    <w:p>
+      <w:pPr>
+        <w:pStyle w:val="Heading2"/>
+        <w:tabs>
+          <w:tab w:val="left" w:pos="238"/>
+        </w:tabs>
+        <w:ind w:left="-1"/>
+        <w:rPr>
+          <w:spacing w:val="-2"/>
+          <w:lang w:val="en-IN"/>
+        </w:rPr>
+      </w:pPr>
+    </w:p>
+    <w:p>
+      <w:pPr>
+        <w:pStyle w:val="Heading2"/>
+        <w:tabs>
+          <w:tab w:val="left" w:pos="238"/>
+        </w:tabs>
+        <w:ind w:left="-1"/>
+        <w:rPr>
+          <w:spacing w:val="-2"/>
+          <w:lang w:val="en-IN"/>
+        </w:rPr>
+      </w:pPr>
+    </w:p>
+    <w:p>
+      <w:pPr>
+        <w:pStyle w:val="Heading2"/>
+        <w:tabs>
+          <w:tab w:val="left" w:pos="238"/>
+        </w:tabs>
+        <w:ind w:left="-1"/>
+        <w:rPr>
+          <w:spacing w:val="-2"/>
+          <w:lang w:val="en-IN"/>
+        </w:rPr>
+      </w:pPr>
+      <w:r>
+        <w:rPr>
+          <w:noProof/>
+          <w:spacing w:val="-2"/>
+          <w:lang w:val="en-IN"/>
+        </w:rPr>
+        <w:drawing>
+          <wp:inline distT="0" distB="0" distL="0" distR="0" wp14:anchorId="2A451391" wp14:editId="740086B2">
+            <wp:extent cx="6626225" cy="4152900"/>
+            <wp:effectExtent l="0" t="0" r="3175" b="0"/>
+            <wp:docPr id="2079101862" name="Picture 3"/>
+            <wp:cNvGraphicFramePr>
+              <a:graphicFrameLocks xmlns:a="http://schemas.openxmlformats.org/drawingml/2006/main" noChangeAspect="1"/>
+            </wp:cNvGraphicFramePr>
+            <a:graphic xmlns:a="http://schemas.openxmlformats.org/drawingml/2006/main">
+              <a:graphicData uri="http://schemas.openxmlformats.org/drawingml/2006/picture">
+                <pic:pic xmlns:pic="http://schemas.openxmlformats.org/drawingml/2006/picture">
+                  <pic:nvPicPr>
+                    <pic:cNvPr id="2079101862" name="Picture 2079101862"/>
+                    <pic:cNvPicPr/>
+                  </pic:nvPicPr>
+                  <pic:blipFill>
+                    <a:blip r:embed="rId9">
+                      <a:extLst>
+                        <a:ext uri="{28A0092B-C50C-407E-A947-70E740481C1C}">
+                          <a14:useLocalDpi xmlns:a14="http://schemas.microsoft.com/office/drawing/2010/main" val="0"/>
+                        </a:ext>
+                      </a:extLst>
+                    </a:blip>
+                    <a:stretch>
+                      <a:fillRect/>
+                    </a:stretch>
+                  </pic:blipFill>
+                  <pic:spPr>
+                    <a:xfrm>
+                      <a:off x="0" y="0"/>
+                      <a:ext cx="6633983" cy="4157762"/>
+                    </a:xfrm>
+                    <a:prstGeom prst="rect">
+                      <a:avLst/>
+                    </a:prstGeom>
+                  </pic:spPr>
+                </pic:pic>
+              </a:graphicData>
+            </a:graphic>
+          </wp:inline>
+        </w:drawing>
+      </w:r>
+    </w:p>
+    <w:p>
+      <w:pPr>
+        <w:pStyle w:val="Heading2"/>
+        <w:tabs>
+          <w:tab w:val="left" w:pos="238"/>
+        </w:tabs>
+        <w:ind w:left="-1"/>
+        <w:rPr>
+          <w:spacing w:val="-2"/>
+          <w:lang w:val="en-IN"/>
+        </w:rPr>
+      </w:pPr>
+    </w:p>
+    <w:p>
+      <w:pPr>
+        <w:pStyle w:val="Heading2"/>
+        <w:tabs>
+          <w:tab w:val="left" w:pos="238"/>
+        </w:tabs>
+        <w:ind w:left="-1"/>
+        <w:rPr>
+          <w:spacing w:val="-2"/>
+          <w:lang w:val="en-IN"/>
+        </w:rPr>
+      </w:pPr>
+    </w:p>
+    <w:p>
+      <w:pPr>
+        <w:pStyle w:val="Heading2"/>
+        <w:tabs>
+          <w:tab w:val="left" w:pos="238"/>
+        </w:tabs>
+        <w:ind w:left="-1"/>
+        <w:rPr>
           <w:spacing w:val="-2"/>
           <w:lang w:val="en-IN"/>
         </w:rPr>
@@ -2434,33 +2885,114 @@
       <w:pPr>
         <w:pStyle w:val="NormalWeb"/>
         <w:ind w:left="239"/>
-        <w:rPr>
-          <w:b/>
-          <w:bCs/>
-        </w:rPr>
-      </w:pPr>
-      <w:r>
-        <w:rPr>
-          <w:b/>
-          <w:bCs/>
-        </w:rPr>
-        <w:lastRenderedPageBreak/>
-        <w:t>Facilities Required for Proposed Work</w:t>
-      </w:r>
+        <w:jc w:val="center"/>
+        <w:rPr>
+          <w:rFonts w:asciiTheme="minorHAnsi" w:hAnsiTheme="minorHAnsi" w:cstheme="minorHAnsi"/>
+          <w:b/>
+          <w:bCs/>
+          <w:sz w:val="36"/>
+          <w:szCs w:val="36"/>
+        </w:rPr>
+      </w:pPr>
     </w:p>
     <w:p>
       <w:pPr>
         <w:pStyle w:val="NormalWeb"/>
         <w:ind w:left="239"/>
-        <w:rPr>
-          <w:b/>
-          <w:bCs/>
-        </w:rPr>
-      </w:pPr>
-      <w:r>
-        <w:rPr>
-          <w:b/>
-          <w:bCs/>
+        <w:jc w:val="center"/>
+        <w:rPr>
+          <w:rFonts w:asciiTheme="minorHAnsi" w:hAnsiTheme="minorHAnsi" w:cstheme="minorHAnsi"/>
+          <w:b/>
+          <w:bCs/>
+          <w:sz w:val="36"/>
+          <w:szCs w:val="36"/>
+        </w:rPr>
+      </w:pPr>
+    </w:p>
+    <w:p>
+      <w:pPr>
+        <w:pStyle w:val="NormalWeb"/>
+        <w:ind w:left="239"/>
+        <w:jc w:val="center"/>
+        <w:rPr>
+          <w:rFonts w:asciiTheme="minorHAnsi" w:hAnsiTheme="minorHAnsi" w:cstheme="minorHAnsi"/>
+          <w:b/>
+          <w:bCs/>
+          <w:sz w:val="36"/>
+          <w:szCs w:val="36"/>
+        </w:rPr>
+      </w:pPr>
+    </w:p>
+    <w:p>
+      <w:pPr>
+        <w:pStyle w:val="NormalWeb"/>
+        <w:ind w:left="239"/>
+        <w:jc w:val="center"/>
+        <w:rPr>
+          <w:rFonts w:asciiTheme="minorHAnsi" w:hAnsiTheme="minorHAnsi" w:cstheme="minorHAnsi"/>
+          <w:b/>
+          <w:bCs/>
+          <w:sz w:val="36"/>
+          <w:szCs w:val="36"/>
+        </w:rPr>
+      </w:pPr>
+      <w:r>
+        <w:rPr>
+          <w:rFonts w:asciiTheme="minorHAnsi" w:hAnsiTheme="minorHAnsi" w:cstheme="minorHAnsi"/>
+          <w:b/>
+          <w:bCs/>
+          <w:sz w:val="36"/>
+          <w:szCs w:val="36"/>
+        </w:rPr>
+        <w:t>F</w:t>
+      </w:r>
+      <w:r>
+        <w:rPr>
+          <w:rFonts w:asciiTheme="minorHAnsi" w:hAnsiTheme="minorHAnsi" w:cstheme="minorHAnsi"/>
+          <w:b/>
+          <w:bCs/>
+          <w:sz w:val="36"/>
+          <w:szCs w:val="36"/>
+        </w:rPr>
+        <w:t>ACILITIES REQUIRED</w:t>
+      </w:r>
+    </w:p>
+    <w:p>
+      <w:pPr>
+        <w:pStyle w:val="NormalWeb"/>
+        <w:rPr>
+          <w:b/>
+          <w:bCs/>
+          <w:sz w:val="28"/>
+          <w:szCs w:val="28"/>
+        </w:rPr>
+      </w:pPr>
+    </w:p>
+    <w:p>
+      <w:pPr>
+        <w:pStyle w:val="NormalWeb"/>
+        <w:rPr>
+          <w:b/>
+          <w:bCs/>
+          <w:sz w:val="28"/>
+          <w:szCs w:val="28"/>
+        </w:rPr>
+      </w:pPr>
+      <w:r>
+        <w:rPr>
+          <w:b/>
+          <w:bCs/>
+          <w:sz w:val="28"/>
+          <w:szCs w:val="28"/>
+        </w:rPr>
+        <w:t xml:space="preserve"> </w:t>
+      </w:r>
+      <w:r>
+        <w:rPr>
+          <w:b/>
+          <w:bCs/>
+          <w:sz w:val="28"/>
+          <w:szCs w:val="28"/>
         </w:rPr>
         <w:t>Software Requirements:</w:t>
       </w:r>
@@ -2472,24 +3004,26 @@
           <w:ilvl w:val="0"/>
           <w:numId w:val="18"/>
         </w:numPr>
-      </w:pPr>
-      <w:r>
-        <w:rPr>
-          <w:b/>
-          <w:bCs/>
+        <w:rPr>
+          <w:sz w:val="28"/>
+          <w:szCs w:val="28"/>
+        </w:rPr>
+      </w:pPr>
+      <w:r>
+        <w:rPr>
+          <w:b/>
+          <w:bCs/>
+          <w:sz w:val="28"/>
+          <w:szCs w:val="28"/>
         </w:rPr>
         <w:t>Python</w:t>
       </w:r>
       <w:r>
-        <w:t xml:space="preserve"> (TensorFlow, </w:t>
-      </w:r>
-      <w:proofErr w:type="spellStart"/>
-      <w:r>
-        <w:t>PyTorch</w:t>
-      </w:r>
-      <w:proofErr w:type="spellEnd"/>
-      <w:r>
-        <w:t>, Scikit-learn, NLTK, Hugging Face Transformers)</w:t>
+        <w:rPr>
+          <w:sz w:val="28"/>
+          <w:szCs w:val="28"/>
+        </w:rPr>
+        <w:t xml:space="preserve"> (TensorFlow, PyTorch, Scikit-learn, NLTK, Hugging Face Transformers)</w:t>
       </w:r>
     </w:p>
     <w:p>
@@ -2499,15 +3033,25 @@
           <w:ilvl w:val="0"/>
           <w:numId w:val="18"/>
         </w:numPr>
-      </w:pPr>
-      <w:r>
-        <w:rPr>
-          <w:b/>
-          <w:bCs/>
+        <w:rPr>
+          <w:sz w:val="28"/>
+          <w:szCs w:val="28"/>
+        </w:rPr>
+      </w:pPr>
+      <w:r>
+        <w:rPr>
+          <w:b/>
+          <w:bCs/>
+          <w:sz w:val="28"/>
+          <w:szCs w:val="28"/>
         </w:rPr>
         <w:t>Flask/Django</w:t>
       </w:r>
       <w:r>
+        <w:rPr>
+          <w:sz w:val="28"/>
+          <w:szCs w:val="28"/>
+        </w:rPr>
         <w:t xml:space="preserve"> for chatbot deployment</w:t>
       </w:r>
     </w:p>
@@ -2518,15 +3062,25 @@
           <w:ilvl w:val="0"/>
           <w:numId w:val="18"/>
         </w:numPr>
-      </w:pPr>
-      <w:r>
-        <w:rPr>
-          <w:b/>
-          <w:bCs/>
+        <w:rPr>
+          <w:sz w:val="28"/>
+          <w:szCs w:val="28"/>
+        </w:rPr>
+      </w:pPr>
+      <w:r>
+        <w:rPr>
+          <w:b/>
+          <w:bCs/>
+          <w:sz w:val="28"/>
+          <w:szCs w:val="28"/>
         </w:rPr>
         <w:t>React.js</w:t>
       </w:r>
       <w:r>
+        <w:rPr>
+          <w:sz w:val="28"/>
+          <w:szCs w:val="28"/>
+        </w:rPr>
         <w:t xml:space="preserve"> for frontend development</w:t>
       </w:r>
     </w:p>
@@ -2537,15 +3091,25 @@
           <w:ilvl w:val="0"/>
           <w:numId w:val="18"/>
         </w:numPr>
-      </w:pPr>
-      <w:r>
-        <w:rPr>
-          <w:b/>
-          <w:bCs/>
+        <w:rPr>
+          <w:sz w:val="28"/>
+          <w:szCs w:val="28"/>
+        </w:rPr>
+      </w:pPr>
+      <w:r>
+        <w:rPr>
+          <w:b/>
+          <w:bCs/>
+          <w:sz w:val="28"/>
+          <w:szCs w:val="28"/>
         </w:rPr>
         <w:t>MongoDB/PostgreSQL</w:t>
       </w:r>
       <w:r>
+        <w:rPr>
+          <w:sz w:val="28"/>
+          <w:szCs w:val="28"/>
+        </w:rPr>
         <w:t xml:space="preserve"> for storing user conversations</w:t>
       </w:r>
     </w:p>
@@ -2556,12 +3120,16 @@
         <w:rPr>
           <w:b/>
           <w:bCs/>
-        </w:rPr>
-      </w:pPr>
-      <w:r>
-        <w:rPr>
-          <w:b/>
-          <w:bCs/>
+          <w:sz w:val="28"/>
+          <w:szCs w:val="28"/>
+        </w:rPr>
+      </w:pPr>
+      <w:r>
+        <w:rPr>
+          <w:b/>
+          <w:bCs/>
+          <w:sz w:val="28"/>
+          <w:szCs w:val="28"/>
         </w:rPr>
         <w:t>Hardware Requirements:</w:t>
       </w:r>
@@ -2573,15 +3141,25 @@
           <w:ilvl w:val="0"/>
           <w:numId w:val="19"/>
         </w:numPr>
-      </w:pPr>
-      <w:r>
-        <w:rPr>
-          <w:b/>
-          <w:bCs/>
+        <w:rPr>
+          <w:sz w:val="28"/>
+          <w:szCs w:val="28"/>
+        </w:rPr>
+      </w:pPr>
+      <w:r>
+        <w:rPr>
+          <w:b/>
+          <w:bCs/>
+          <w:sz w:val="28"/>
+          <w:szCs w:val="28"/>
         </w:rPr>
         <w:t>GPU-enabled system</w:t>
       </w:r>
       <w:r>
+        <w:rPr>
+          <w:sz w:val="28"/>
+          <w:szCs w:val="28"/>
+        </w:rPr>
         <w:t xml:space="preserve"> for deep learning model training</w:t>
       </w:r>
     </w:p>
@@ -2592,15 +3170,25 @@
           <w:ilvl w:val="0"/>
           <w:numId w:val="19"/>
         </w:numPr>
-      </w:pPr>
-      <w:r>
-        <w:rPr>
-          <w:b/>
-          <w:bCs/>
+        <w:rPr>
+          <w:sz w:val="28"/>
+          <w:szCs w:val="28"/>
+        </w:rPr>
+      </w:pPr>
+      <w:r>
+        <w:rPr>
+          <w:b/>
+          <w:bCs/>
+          <w:sz w:val="28"/>
+          <w:szCs w:val="28"/>
         </w:rPr>
         <w:t>Cloud-based deployment</w:t>
       </w:r>
       <w:r>
+        <w:rPr>
+          <w:sz w:val="28"/>
+          <w:szCs w:val="28"/>
+        </w:rPr>
         <w:t xml:space="preserve"> (AWS/GCP/Azure) for hosting the chatbot</w:t>
       </w:r>
     </w:p>
@@ -2611,15 +3199,113 @@
         <w:rPr>
           <w:b/>
           <w:bCs/>
-        </w:rPr>
-      </w:pPr>
-      <w:r>
-        <w:rPr>
-          <w:b/>
-          <w:bCs/>
-        </w:rPr>
-        <w:t>Bibliography/References</w:t>
-      </w:r>
+          <w:sz w:val="28"/>
+          <w:szCs w:val="28"/>
+        </w:rPr>
+      </w:pPr>
+    </w:p>
+    <w:p>
+      <w:pPr>
+        <w:pStyle w:val="NormalWeb"/>
+        <w:ind w:left="239"/>
+        <w:rPr>
+          <w:b/>
+          <w:bCs/>
+          <w:sz w:val="28"/>
+          <w:szCs w:val="28"/>
+        </w:rPr>
+      </w:pPr>
+    </w:p>
+    <w:p>
+      <w:pPr>
+        <w:pStyle w:val="NormalWeb"/>
+        <w:ind w:left="239"/>
+        <w:rPr>
+          <w:b/>
+          <w:bCs/>
+          <w:sz w:val="28"/>
+          <w:szCs w:val="28"/>
+        </w:rPr>
+      </w:pPr>
+    </w:p>
+    <w:p>
+      <w:pPr>
+        <w:pStyle w:val="NormalWeb"/>
+        <w:ind w:left="239"/>
+        <w:rPr>
+          <w:b/>
+          <w:bCs/>
+          <w:sz w:val="28"/>
+          <w:szCs w:val="28"/>
+        </w:rPr>
+      </w:pPr>
+    </w:p>
+    <w:p>
+      <w:pPr>
+        <w:pStyle w:val="NormalWeb"/>
+        <w:ind w:left="239"/>
+        <w:jc w:val="center"/>
+        <w:rPr>
+          <w:rFonts w:asciiTheme="minorHAnsi" w:hAnsiTheme="minorHAnsi" w:cstheme="minorHAnsi"/>
+          <w:b/>
+          <w:bCs/>
+          <w:sz w:val="36"/>
+          <w:szCs w:val="36"/>
+        </w:rPr>
+      </w:pPr>
+      <w:r>
+        <w:rPr>
+          <w:rFonts w:asciiTheme="minorHAnsi" w:hAnsiTheme="minorHAnsi" w:cstheme="minorHAnsi"/>
+          <w:b/>
+          <w:bCs/>
+          <w:sz w:val="36"/>
+          <w:szCs w:val="36"/>
+        </w:rPr>
+        <w:t>B</w:t>
+      </w:r>
+      <w:r>
+        <w:rPr>
+          <w:rFonts w:asciiTheme="minorHAnsi" w:hAnsiTheme="minorHAnsi" w:cstheme="minorHAnsi"/>
+          <w:b/>
+          <w:bCs/>
+          <w:sz w:val="36"/>
+          <w:szCs w:val="36"/>
+        </w:rPr>
+        <w:t>IBLIOGRAPHY</w:t>
+      </w:r>
+      <w:r>
+        <w:rPr>
+          <w:rFonts w:asciiTheme="minorHAnsi" w:hAnsiTheme="minorHAnsi" w:cstheme="minorHAnsi"/>
+          <w:b/>
+          <w:bCs/>
+          <w:sz w:val="36"/>
+          <w:szCs w:val="36"/>
+        </w:rPr>
+        <w:t>/R</w:t>
+      </w:r>
+      <w:r>
+        <w:rPr>
+          <w:rFonts w:asciiTheme="minorHAnsi" w:hAnsiTheme="minorHAnsi" w:cstheme="minorHAnsi"/>
+          <w:b/>
+          <w:bCs/>
+          <w:sz w:val="36"/>
+          <w:szCs w:val="36"/>
+        </w:rPr>
+        <w:t>EFERENCES</w:t>
+      </w:r>
+    </w:p>
+    <w:p>
+      <w:pPr>
+        <w:pStyle w:val="NormalWeb"/>
+        <w:ind w:left="239"/>
+        <w:jc w:val="center"/>
+        <w:rPr>
+          <w:b/>
+          <w:bCs/>
+          <w:sz w:val="36"/>
+          <w:szCs w:val="36"/>
+        </w:rPr>
+      </w:pPr>
     </w:p>
     <w:p>
       <w:pPr>
@@ -2628,19 +3314,33 @@
           <w:ilvl w:val="0"/>
           <w:numId w:val="20"/>
         </w:numPr>
-      </w:pPr>
-      <w:r>
+        <w:rPr>
+          <w:sz w:val="28"/>
+          <w:szCs w:val="28"/>
+        </w:rPr>
+      </w:pPr>
+      <w:r>
+        <w:rPr>
+          <w:sz w:val="28"/>
+          <w:szCs w:val="28"/>
+        </w:rPr>
         <w:t xml:space="preserve">Nikhileswar Komati, "Suicide Watch Dataset," </w:t>
       </w:r>
-      <w:hyperlink r:id="rId9" w:history="1">
+      <w:hyperlink r:id="rId10" w:history="1">
         <w:r>
           <w:rPr>
             <w:rStyle w:val="Hyperlink"/>
+            <w:sz w:val="28"/>
+            <w:szCs w:val="28"/>
           </w:rPr>
           <w:t>Kaggle Dataset</w:t>
         </w:r>
       </w:hyperlink>
       <w:r>
+        <w:rPr>
+          <w:sz w:val="28"/>
+          <w:szCs w:val="28"/>
+        </w:rPr>
         <w:t>.</w:t>
       </w:r>
     </w:p>
@@ -2651,17 +3351,17 @@
           <w:ilvl w:val="0"/>
           <w:numId w:val="20"/>
         </w:numPr>
-      </w:pPr>
-      <w:r>
-        <w:t xml:space="preserve">Hochreiter, S., &amp; </w:t>
-      </w:r>
-      <w:proofErr w:type="spellStart"/>
-      <w:r>
-        <w:t>Schmidhuber</w:t>
-      </w:r>
-      <w:proofErr w:type="spellEnd"/>
-      <w:r>
-        <w:t>, J. (1997). "Long short-term memory." Neural computation, 9(8), 1735-1780.</w:t>
+        <w:rPr>
+          <w:sz w:val="28"/>
+          <w:szCs w:val="28"/>
+        </w:rPr>
+      </w:pPr>
+      <w:r>
+        <w:rPr>
+          <w:sz w:val="28"/>
+          <w:szCs w:val="28"/>
+        </w:rPr>
+        <w:t>Hochreiter, S., &amp; Schmidhuber, J. (1997). "Long short-term memory." Neural computation, 9(8), 1735-1780.</w:t>
       </w:r>
     </w:p>
     <w:p>
@@ -2671,8 +3371,16 @@
           <w:ilvl w:val="0"/>
           <w:numId w:val="20"/>
         </w:numPr>
-      </w:pPr>
-      <w:r>
+        <w:rPr>
+          <w:sz w:val="28"/>
+          <w:szCs w:val="28"/>
+        </w:rPr>
+      </w:pPr>
+      <w:r>
+        <w:rPr>
+          <w:sz w:val="28"/>
+          <w:szCs w:val="28"/>
+        </w:rPr>
         <w:t>Vaswani, A., et al. (2017). "Attention is All You Need." Advances in Neural Information Processing Systems.</w:t>
       </w:r>
     </w:p>
@@ -2683,8 +3391,16 @@
           <w:ilvl w:val="0"/>
           <w:numId w:val="20"/>
         </w:numPr>
-      </w:pPr>
-      <w:r>
+        <w:rPr>
+          <w:sz w:val="28"/>
+          <w:szCs w:val="28"/>
+        </w:rPr>
+      </w:pPr>
+      <w:r>
+        <w:rPr>
+          <w:sz w:val="28"/>
+          <w:szCs w:val="28"/>
+        </w:rPr>
         <w:t>World Health Organization (2021). "Suicide prevention strategies: a global perspective."</w:t>
       </w:r>
     </w:p>
@@ -2695,8 +3411,16 @@
           <w:ilvl w:val="0"/>
           <w:numId w:val="20"/>
         </w:numPr>
-      </w:pPr>
-      <w:r>
+        <w:rPr>
+          <w:sz w:val="28"/>
+          <w:szCs w:val="28"/>
+        </w:rPr>
+      </w:pPr>
+      <w:r>
+        <w:rPr>
+          <w:sz w:val="28"/>
+          <w:szCs w:val="28"/>
+        </w:rPr>
         <w:t>Devlin, J., Chang, M. W., Lee, K., &amp; Toutanova, K. (2018). "BERT: Pre-training of Deep Bidirectional Transformers for Language Understanding."</w:t>
       </w:r>
     </w:p>
@@ -2704,6 +3428,10 @@
       <w:pPr>
         <w:pStyle w:val="NormalWeb"/>
         <w:ind w:left="239"/>
+        <w:rPr>
+          <w:sz w:val="28"/>
+          <w:szCs w:val="28"/>
+        </w:rPr>
       </w:pPr>
     </w:p>
     <w:p>
@@ -2777,324 +3505,6 @@
         </w:rPr>
         <w:br w:type="page"/>
       </w:r>
-    </w:p>
-    <w:p>
-      <w:pPr>
-        <w:pStyle w:val="Default"/>
-        <w:jc w:val="center"/>
-        <w:rPr>
-          <w:sz w:val="40"/>
-          <w:szCs w:val="40"/>
-        </w:rPr>
-      </w:pPr>
-      <w:proofErr w:type="spellStart"/>
-      <w:r>
-        <w:rPr>
-          <w:b/>
-          <w:bCs/>
-          <w:sz w:val="40"/>
-          <w:szCs w:val="40"/>
-        </w:rPr>
-        <w:lastRenderedPageBreak/>
-        <w:t>ormat</w:t>
-      </w:r>
-      <w:proofErr w:type="spellEnd"/>
-      <w:r>
-        <w:rPr>
-          <w:b/>
-          <w:bCs/>
-          <w:sz w:val="40"/>
-          <w:szCs w:val="40"/>
-        </w:rPr>
-        <w:t xml:space="preserve"> for Minor Project Synopsis</w:t>
-      </w:r>
-    </w:p>
-    <w:p>
-      <w:pPr>
-        <w:pStyle w:val="Default"/>
-        <w:rPr>
-          <w:b/>
-          <w:bCs/>
-        </w:rPr>
-      </w:pPr>
-    </w:p>
-    <w:p>
-      <w:pPr>
-        <w:pStyle w:val="Default"/>
-      </w:pPr>
-      <w:r>
-        <w:rPr>
-          <w:b/>
-          <w:bCs/>
-        </w:rPr>
-        <w:t xml:space="preserve">Title page: </w:t>
-      </w:r>
-    </w:p>
-    <w:p>
-      <w:pPr>
-        <w:pStyle w:val="Default"/>
-        <w:spacing w:after="47"/>
-      </w:pPr>
-      <w:r>
-        <w:t xml:space="preserve">1. Proposed Title </w:t>
-      </w:r>
-    </w:p>
-    <w:p>
-      <w:pPr>
-        <w:pStyle w:val="Default"/>
-        <w:spacing w:after="47"/>
-      </w:pPr>
-      <w:r>
-        <w:t>2. Name of Student</w:t>
-      </w:r>
-    </w:p>
-    <w:p>
-      <w:pPr>
-        <w:pStyle w:val="Default"/>
-        <w:spacing w:after="47"/>
-      </w:pPr>
-      <w:r>
-        <w:t xml:space="preserve">3. Branch </w:t>
-      </w:r>
-    </w:p>
-    <w:p>
-      <w:pPr>
-        <w:pStyle w:val="Default"/>
-        <w:spacing w:after="47"/>
-      </w:pPr>
-      <w:r>
-        <w:t xml:space="preserve">4. Roll Nos. </w:t>
-      </w:r>
-    </w:p>
-    <w:p>
-      <w:pPr>
-        <w:pStyle w:val="Default"/>
-        <w:spacing w:after="47"/>
-      </w:pPr>
-      <w:r>
-        <w:t xml:space="preserve">5. MUJ logo </w:t>
-      </w:r>
-    </w:p>
-    <w:p>
-      <w:pPr>
-        <w:pStyle w:val="Default"/>
-        <w:spacing w:after="47"/>
-      </w:pPr>
-      <w:r>
-        <w:t xml:space="preserve">6. Supervisor name </w:t>
-      </w:r>
-      <w:r>
-        <w:tab/>
-      </w:r>
-    </w:p>
-    <w:p>
-      <w:pPr>
-        <w:pStyle w:val="Default"/>
-      </w:pPr>
-      <w:r>
-        <w:t xml:space="preserve">7. Department name </w:t>
-      </w:r>
-    </w:p>
-    <w:p>
-      <w:pPr>
-        <w:pStyle w:val="Default"/>
-      </w:pPr>
-      <w:r>
-        <w:t>8. Full name of the university with address</w:t>
-      </w:r>
-    </w:p>
-    <w:p>
-      <w:pPr>
-        <w:pStyle w:val="Default"/>
-      </w:pPr>
-    </w:p>
-    <w:p>
-      <w:pPr>
-        <w:pStyle w:val="Default"/>
-      </w:pPr>
-      <w:r>
-        <w:rPr>
-          <w:b/>
-          <w:bCs/>
-        </w:rPr>
-        <w:t xml:space="preserve">Introduction </w:t>
-      </w:r>
-    </w:p>
-    <w:p>
-      <w:pPr>
-        <w:pStyle w:val="Default"/>
-      </w:pPr>
-      <w:r>
-        <w:t xml:space="preserve">(should not exceed 1 page) </w:t>
-      </w:r>
-    </w:p>
-    <w:p>
-      <w:pPr>
-        <w:pStyle w:val="Default"/>
-      </w:pPr>
-    </w:p>
-    <w:p>
-      <w:pPr>
-        <w:pStyle w:val="Default"/>
-      </w:pPr>
-      <w:r>
-        <w:rPr>
-          <w:b/>
-          <w:bCs/>
-        </w:rPr>
-        <w:t xml:space="preserve">Motivation </w:t>
-      </w:r>
-    </w:p>
-    <w:p>
-      <w:pPr>
-        <w:pStyle w:val="Default"/>
-      </w:pPr>
-      <w:r>
-        <w:t xml:space="preserve">(should not exceed 1 page) </w:t>
-      </w:r>
-    </w:p>
-    <w:p>
-      <w:pPr>
-        <w:pStyle w:val="Default"/>
-      </w:pPr>
-    </w:p>
-    <w:p>
-      <w:pPr>
-        <w:pStyle w:val="Default"/>
-      </w:pPr>
-      <w:r>
-        <w:rPr>
-          <w:b/>
-          <w:bCs/>
-        </w:rPr>
-        <w:t>Problem Statement</w:t>
-      </w:r>
-      <w:r>
-        <w:rPr>
-          <w:b/>
-          <w:bCs/>
-        </w:rPr>
-        <w:t xml:space="preserve"> </w:t>
-      </w:r>
-    </w:p>
-    <w:p>
-      <w:pPr>
-        <w:pStyle w:val="Default"/>
-      </w:pPr>
-      <w:r>
-        <w:t xml:space="preserve">(with </w:t>
-      </w:r>
-      <w:r>
-        <w:t>Objectives, P</w:t>
-      </w:r>
-      <w:r>
-        <w:t>ros</w:t>
-      </w:r>
-      <w:r>
-        <w:t xml:space="preserve"> &amp; Cons</w:t>
-      </w:r>
-      <w:r>
-        <w:t xml:space="preserve"> of existing methods</w:t>
-      </w:r>
-      <w:r>
-        <w:t xml:space="preserve"> – if any</w:t>
-      </w:r>
-      <w:r>
-        <w:t xml:space="preserve">) </w:t>
-      </w:r>
-    </w:p>
-    <w:p>
-      <w:pPr>
-        <w:pStyle w:val="Default"/>
-      </w:pPr>
-    </w:p>
-    <w:p>
-      <w:pPr>
-        <w:pStyle w:val="Default"/>
-      </w:pPr>
-      <w:r>
-        <w:rPr>
-          <w:b/>
-          <w:bCs/>
-        </w:rPr>
-        <w:t xml:space="preserve">Methodology/ Planning of work: </w:t>
-      </w:r>
-    </w:p>
-    <w:p>
-      <w:pPr>
-        <w:pStyle w:val="Default"/>
-      </w:pPr>
-      <w:r>
-        <w:t>(Methodology will include the steps to be followed to achieve the objective of the project during the project development.</w:t>
-      </w:r>
-      <w:r>
-        <w:t xml:space="preserve"> Planning of work should be presented with the help of neat and clean GANTT Chart</w:t>
-      </w:r>
-      <w:r>
-        <w:t>.</w:t>
-      </w:r>
-      <w:r>
-        <w:t xml:space="preserve">) </w:t>
-      </w:r>
-    </w:p>
-    <w:p>
-      <w:pPr>
-        <w:pStyle w:val="Default"/>
-      </w:pPr>
-    </w:p>
-    <w:p>
-      <w:pPr>
-        <w:pStyle w:val="Default"/>
-      </w:pPr>
-      <w:r>
-        <w:rPr>
-          <w:b/>
-          <w:bCs/>
-        </w:rPr>
-        <w:t xml:space="preserve">Facilities required for proposed work: </w:t>
-      </w:r>
-    </w:p>
-    <w:p>
-      <w:pPr>
-        <w:pStyle w:val="Default"/>
-      </w:pPr>
-      <w:r>
-        <w:t xml:space="preserve">(Software/Hardware required for the development of the project.) </w:t>
-      </w:r>
-    </w:p>
-    <w:p>
-      <w:pPr>
-        <w:pStyle w:val="Default"/>
-      </w:pPr>
-    </w:p>
-    <w:p>
-      <w:pPr>
-        <w:pStyle w:val="Default"/>
-      </w:pPr>
-      <w:r>
-        <w:rPr>
-          <w:b/>
-          <w:bCs/>
-        </w:rPr>
-        <w:t xml:space="preserve">Bibliography/References </w:t>
-      </w:r>
-    </w:p>
-    <w:p>
-      <w:pPr>
-        <w:rPr>
-          <w:rFonts w:ascii="Times New Roman" w:hAnsi="Times New Roman" w:cs="Times New Roman"/>
-          <w:sz w:val="24"/>
-          <w:szCs w:val="24"/>
-        </w:rPr>
-      </w:pPr>
-    </w:p>
-    <w:p>
-      <w:pPr>
-        <w:rPr>
-          <w:sz w:val="32"/>
-          <w:szCs w:val="32"/>
-        </w:rPr>
-      </w:pPr>
     </w:p>
     <w:sectPr>
       <w:pgSz w:w="12240" w:h="15840"/>
@@ -3957,6 +4367,123 @@
     </w:lvl>
   </w:abstractNum>
   <w:abstractNum w:abstractNumId="6" w15:restartNumberingAfterBreak="0">
+    <w:nsid w:val="211F506D"/>
+    <w:multiLevelType w:val="multilevel"/>
+    <w:tmpl w:val="662056A6"/>
+    <w:lvl w:ilvl="0">
+      <w:start w:val="1"/>
+      <w:numFmt w:val="decimal"/>
+      <w:lvlText w:val="%1."/>
+      <w:lvlJc w:val="left"/>
+      <w:pPr>
+        <w:tabs>
+          <w:tab w:val="num" w:pos="720"/>
+        </w:tabs>
+        <w:ind w:left="720" w:hanging="360"/>
+      </w:pPr>
+    </w:lvl>
+    <w:lvl w:ilvl="1">
+      <w:start w:val="1"/>
+      <w:numFmt w:val="bullet"/>
+      <w:lvlText w:val="o"/>
+      <w:lvlJc w:val="left"/>
+      <w:pPr>
+        <w:tabs>
+          <w:tab w:val="num" w:pos="1440"/>
+        </w:tabs>
+        <w:ind w:left="1440" w:hanging="360"/>
+      </w:pPr>
+      <w:rPr>
+        <w:rFonts w:ascii="Courier New" w:hAnsi="Courier New" w:hint="default"/>
+        <w:sz w:val="20"/>
+      </w:rPr>
+    </w:lvl>
+    <w:lvl w:ilvl="2" w:tentative="1">
+      <w:start w:val="1"/>
+      <w:numFmt w:val="decimal"/>
+      <w:lvlText w:val="%3."/>
+      <w:lvlJc w:val="left"/>
+      <w:pPr>
+        <w:tabs>
+          <w:tab w:val="num" w:pos="2160"/>
+        </w:tabs>
+        <w:ind w:left="2160" w:hanging="360"/>
+      </w:pPr>
+    </w:lvl>
+    <w:lvl w:ilvl="3" w:tentative="1">
+      <w:start w:val="1"/>
+      <w:numFmt w:val="decimal"/>
+      <w:lvlText w:val="%4."/>
+      <w:lvlJc w:val="left"/>
+      <w:pPr>
+        <w:tabs>
+          <w:tab w:val="num" w:pos="2880"/>
+        </w:tabs>
+        <w:ind w:left="2880" w:hanging="360"/>
+      </w:pPr>
+    </w:lvl>
+    <w:lvl w:ilvl="4" w:tentative="1">
+      <w:start w:val="1"/>
+      <w:numFmt w:val="decimal"/>
+      <w:lvlText w:val="%5."/>
+      <w:lvlJc w:val="left"/>
+      <w:pPr>
+        <w:tabs>
+          <w:tab w:val="num" w:pos="3600"/>
+        </w:tabs>
+        <w:ind w:left="3600" w:hanging="360"/>
+      </w:pPr>
+    </w:lvl>
+    <w:lvl w:ilvl="5" w:tentative="1">
+      <w:start w:val="1"/>
+      <w:numFmt w:val="decimal"/>
+      <w:lvlText w:val="%6."/>
+      <w:lvlJc w:val="left"/>
+      <w:pPr>
+        <w:tabs>
+          <w:tab w:val="num" w:pos="4320"/>
+        </w:tabs>
+        <w:ind w:left="4320" w:hanging="360"/>
+      </w:pPr>
+    </w:lvl>
+    <w:lvl w:ilvl="6" w:tentative="1">
+      <w:start w:val="1"/>
+      <w:numFmt w:val="decimal"/>
+      <w:lvlText w:val="%7."/>
+      <w:lvlJc w:val="left"/>
+      <w:pPr>
+        <w:tabs>
+          <w:tab w:val="num" w:pos="5040"/>
+        </w:tabs>
+        <w:ind w:left="5040" w:hanging="360"/>
+      </w:pPr>
+    </w:lvl>
+    <w:lvl w:ilvl="7" w:tentative="1">
+      <w:start w:val="1"/>
+      <w:numFmt w:val="decimal"/>
+      <w:lvlText w:val="%8."/>
+      <w:lvlJc w:val="left"/>
+      <w:pPr>
+        <w:tabs>
+          <w:tab w:val="num" w:pos="5760"/>
+        </w:tabs>
+        <w:ind w:left="5760" w:hanging="360"/>
+      </w:pPr>
+    </w:lvl>
+    <w:lvl w:ilvl="8" w:tentative="1">
+      <w:start w:val="1"/>
+      <w:numFmt w:val="decimal"/>
+      <w:lvlText w:val="%9."/>
+      <w:lvlJc w:val="left"/>
+      <w:pPr>
+        <w:tabs>
+          <w:tab w:val="num" w:pos="6480"/>
+        </w:tabs>
+        <w:ind w:left="6480" w:hanging="360"/>
+      </w:pPr>
+    </w:lvl>
+  </w:abstractNum>
+  <w:abstractNum w:abstractNumId="7" w15:restartNumberingAfterBreak="0">
     <w:nsid w:val="27732A49"/>
     <w:multiLevelType w:val="multilevel"/>
     <w:tmpl w:val="00BA5482"/>
@@ -4105,7 +4632,7 @@
       </w:rPr>
     </w:lvl>
   </w:abstractNum>
-  <w:abstractNum w:abstractNumId="7" w15:restartNumberingAfterBreak="0">
+  <w:abstractNum w:abstractNumId="8" w15:restartNumberingAfterBreak="0">
     <w:nsid w:val="2BAE6C22"/>
     <w:multiLevelType w:val="hybridMultilevel"/>
     <w:tmpl w:val="43C43CE8"/>
@@ -4230,7 +4757,7 @@
       </w:rPr>
     </w:lvl>
   </w:abstractNum>
-  <w:abstractNum w:abstractNumId="8" w15:restartNumberingAfterBreak="0">
+  <w:abstractNum w:abstractNumId="9" w15:restartNumberingAfterBreak="0">
     <w:nsid w:val="41F5264C"/>
     <w:multiLevelType w:val="multilevel"/>
     <w:tmpl w:val="D6229054"/>
@@ -4343,7 +4870,7 @@
       </w:pPr>
     </w:lvl>
   </w:abstractNum>
-  <w:abstractNum w:abstractNumId="9" w15:restartNumberingAfterBreak="0">
+  <w:abstractNum w:abstractNumId="10" w15:restartNumberingAfterBreak="0">
     <w:nsid w:val="42EA4EAD"/>
     <w:multiLevelType w:val="multilevel"/>
     <w:tmpl w:val="FDB48082"/>
@@ -4492,7 +5019,7 @@
       </w:rPr>
     </w:lvl>
   </w:abstractNum>
-  <w:abstractNum w:abstractNumId="10" w15:restartNumberingAfterBreak="0">
+  <w:abstractNum w:abstractNumId="11" w15:restartNumberingAfterBreak="0">
     <w:nsid w:val="43990F6A"/>
     <w:multiLevelType w:val="multilevel"/>
     <w:tmpl w:val="0F0A7200"/>
@@ -4605,7 +5132,7 @@
       </w:pPr>
     </w:lvl>
   </w:abstractNum>
-  <w:abstractNum w:abstractNumId="11" w15:restartNumberingAfterBreak="0">
+  <w:abstractNum w:abstractNumId="12" w15:restartNumberingAfterBreak="0">
     <w:nsid w:val="5E982E11"/>
     <w:multiLevelType w:val="hybridMultilevel"/>
     <w:tmpl w:val="43C43CE8"/>
@@ -4730,7 +5257,7 @@
       </w:rPr>
     </w:lvl>
   </w:abstractNum>
-  <w:abstractNum w:abstractNumId="12" w15:restartNumberingAfterBreak="0">
+  <w:abstractNum w:abstractNumId="13" w15:restartNumberingAfterBreak="0">
     <w:nsid w:val="644A38EC"/>
     <w:multiLevelType w:val="multilevel"/>
     <w:tmpl w:val="FBBCE162"/>
@@ -4879,7 +5406,7 @@
       </w:rPr>
     </w:lvl>
   </w:abstractNum>
-  <w:abstractNum w:abstractNumId="13" w15:restartNumberingAfterBreak="0">
+  <w:abstractNum w:abstractNumId="14" w15:restartNumberingAfterBreak="0">
     <w:nsid w:val="645D201B"/>
     <w:multiLevelType w:val="multilevel"/>
     <w:tmpl w:val="B9BCFE56"/>
@@ -5028,7 +5555,7 @@
       </w:rPr>
     </w:lvl>
   </w:abstractNum>
-  <w:abstractNum w:abstractNumId="14" w15:restartNumberingAfterBreak="0">
+  <w:abstractNum w:abstractNumId="15" w15:restartNumberingAfterBreak="0">
     <w:nsid w:val="658B4F86"/>
     <w:multiLevelType w:val="multilevel"/>
     <w:tmpl w:val="30FA566C"/>
@@ -5177,7 +5704,7 @@
       </w:rPr>
     </w:lvl>
   </w:abstractNum>
-  <w:abstractNum w:abstractNumId="15" w15:restartNumberingAfterBreak="0">
+  <w:abstractNum w:abstractNumId="16" w15:restartNumberingAfterBreak="0">
     <w:nsid w:val="66B31B0C"/>
     <w:multiLevelType w:val="multilevel"/>
     <w:tmpl w:val="8C923306"/>
@@ -5326,7 +5853,7 @@
       </w:rPr>
     </w:lvl>
   </w:abstractNum>
-  <w:abstractNum w:abstractNumId="16" w15:restartNumberingAfterBreak="0">
+  <w:abstractNum w:abstractNumId="17" w15:restartNumberingAfterBreak="0">
     <w:nsid w:val="67211C1C"/>
     <w:multiLevelType w:val="multilevel"/>
     <w:tmpl w:val="3216CFCC"/>
@@ -5475,7 +6002,7 @@
       </w:rPr>
     </w:lvl>
   </w:abstractNum>
-  <w:abstractNum w:abstractNumId="17" w15:restartNumberingAfterBreak="0">
+  <w:abstractNum w:abstractNumId="18" w15:restartNumberingAfterBreak="0">
     <w:nsid w:val="6BF84A5D"/>
     <w:multiLevelType w:val="multilevel"/>
     <w:tmpl w:val="131C7A0C"/>
@@ -5624,7 +6151,7 @@
       </w:rPr>
     </w:lvl>
   </w:abstractNum>
-  <w:abstractNum w:abstractNumId="18" w15:restartNumberingAfterBreak="0">
+  <w:abstractNum w:abstractNumId="19" w15:restartNumberingAfterBreak="0">
     <w:nsid w:val="75A63E10"/>
     <w:multiLevelType w:val="multilevel"/>
     <w:tmpl w:val="6B423F64"/>
@@ -5773,7 +6300,7 @@
       </w:rPr>
     </w:lvl>
   </w:abstractNum>
-  <w:abstractNum w:abstractNumId="19" w15:restartNumberingAfterBreak="0">
+  <w:abstractNum w:abstractNumId="20" w15:restartNumberingAfterBreak="0">
     <w:nsid w:val="7A433105"/>
     <w:multiLevelType w:val="hybridMultilevel"/>
     <w:tmpl w:val="3ED60C22"/>
@@ -5863,46 +6390,46 @@
     </w:lvl>
   </w:abstractNum>
   <w:num w:numId="1" w16cid:durableId="1679044433">
-    <w:abstractNumId w:val="15"/>
+    <w:abstractNumId w:val="16"/>
   </w:num>
   <w:num w:numId="2" w16cid:durableId="2073697093">
-    <w:abstractNumId w:val="12"/>
+    <w:abstractNumId w:val="13"/>
   </w:num>
   <w:num w:numId="3" w16cid:durableId="668870891">
-    <w:abstractNumId w:val="16"/>
+    <w:abstractNumId w:val="17"/>
   </w:num>
   <w:num w:numId="4" w16cid:durableId="768701448">
-    <w:abstractNumId w:val="18"/>
+    <w:abstractNumId w:val="19"/>
   </w:num>
   <w:num w:numId="5" w16cid:durableId="654794466">
     <w:abstractNumId w:val="4"/>
   </w:num>
   <w:num w:numId="6" w16cid:durableId="1790511791">
-    <w:abstractNumId w:val="13"/>
+    <w:abstractNumId w:val="14"/>
   </w:num>
   <w:num w:numId="7" w16cid:durableId="574901751">
     <w:abstractNumId w:val="2"/>
   </w:num>
   <w:num w:numId="8" w16cid:durableId="1947419252">
-    <w:abstractNumId w:val="10"/>
+    <w:abstractNumId w:val="11"/>
   </w:num>
   <w:num w:numId="9" w16cid:durableId="713581454">
-    <w:abstractNumId w:val="7"/>
+    <w:abstractNumId w:val="8"/>
   </w:num>
   <w:num w:numId="10" w16cid:durableId="75322289">
-    <w:abstractNumId w:val="11"/>
+    <w:abstractNumId w:val="12"/>
   </w:num>
   <w:num w:numId="11" w16cid:durableId="1385521450">
     <w:abstractNumId w:val="0"/>
   </w:num>
   <w:num w:numId="12" w16cid:durableId="277957318">
-    <w:abstractNumId w:val="19"/>
+    <w:abstractNumId w:val="20"/>
   </w:num>
   <w:num w:numId="13" w16cid:durableId="1802456176">
-    <w:abstractNumId w:val="14"/>
+    <w:abstractNumId w:val="15"/>
   </w:num>
   <w:num w:numId="14" w16cid:durableId="982857161">
-    <w:abstractNumId w:val="6"/>
+    <w:abstractNumId w:val="7"/>
   </w:num>
   <w:num w:numId="15" w16cid:durableId="1723359796">
     <w:abstractNumId w:val="3"/>
@@ -5911,16 +6438,19 @@
     <w:abstractNumId w:val="5"/>
   </w:num>
   <w:num w:numId="17" w16cid:durableId="641427020">
-    <w:abstractNumId w:val="8"/>
+    <w:abstractNumId w:val="9"/>
   </w:num>
   <w:num w:numId="18" w16cid:durableId="1074353043">
-    <w:abstractNumId w:val="9"/>
+    <w:abstractNumId w:val="10"/>
   </w:num>
   <w:num w:numId="19" w16cid:durableId="1115903521">
-    <w:abstractNumId w:val="17"/>
+    <w:abstractNumId w:val="18"/>
   </w:num>
   <w:num w:numId="20" w16cid:durableId="1006595269">
     <w:abstractNumId w:val="1"/>
+  </w:num>
+  <w:num w:numId="21" w16cid:durableId="1558665617">
+    <w:abstractNumId w:val="6"/>
   </w:num>
 </w:numbering>
 </file>
@@ -6397,6 +6927,7 @@
   <w:style w:type="character" w:default="1" w:styleId="DefaultParagraphFont">
     <w:name w:val="Default Paragraph Font"/>
     <w:uiPriority w:val="1"/>
+    <w:semiHidden/>
     <w:unhideWhenUsed/>
   </w:style>
   <w:style w:type="table" w:default="1" w:styleId="TableNormal">

</xml_diff>